<commit_message>
chore: just reformat all files with the Idea default format
</commit_message>
<xml_diff>
--- a/docs/tasks/API Сервиса хранения 0.1.docx
+++ b/docs/tasks/API Сервиса хранения 0.1.docx
@@ -1,13 +1,11 @@
 
 <file path=word/document.xml><?xml version="1.0" encoding="utf-8"?>
-<w:document xmlns:wpc="http://schemas.microsoft.com/office/word/2010/wordprocessingCanvas" xmlns:mc="http://schemas.openxmlformats.org/markup-compatibility/2006" xmlns:o="urn:schemas-microsoft-com:office:office" xmlns:r="http://schemas.openxmlformats.org/officeDocument/2006/relationships" xmlns:m="http://schemas.openxmlformats.org/officeDocument/2006/math" xmlns:v="urn:schemas-microsoft-com:vml" xmlns:wp14="http://schemas.microsoft.com/office/word/2010/wordprocessingDrawing" xmlns:wp="http://schemas.openxmlformats.org/drawingml/2006/wordprocessingDrawing" xmlns:w10="urn:schemas-microsoft-com:office:word" xmlns:w="http://schemas.openxmlformats.org/wordprocessingml/2006/main" xmlns:w14="http://schemas.microsoft.com/office/word/2010/wordml" xmlns:wpg="http://schemas.microsoft.com/office/word/2010/wordprocessingGroup" xmlns:wpi="http://schemas.microsoft.com/office/word/2010/wordprocessingInk" xmlns:wne="http://schemas.microsoft.com/office/word/2006/wordml" xmlns:wps="http://schemas.microsoft.com/office/word/2010/wordprocessingShape" mc:Ignorable="w14 wp14">
+<w:document xmlns:wpc="http://schemas.microsoft.com/office/word/2010/wordprocessingCanvas" xmlns:cx="http://schemas.microsoft.com/office/drawing/2014/chartex" xmlns:cx1="http://schemas.microsoft.com/office/drawing/2015/9/8/chartex" xmlns:mc="http://schemas.openxmlformats.org/markup-compatibility/2006" xmlns:o="urn:schemas-microsoft-com:office:office" xmlns:r="http://schemas.openxmlformats.org/officeDocument/2006/relationships" xmlns:m="http://schemas.openxmlformats.org/officeDocument/2006/math" xmlns:v="urn:schemas-microsoft-com:vml" xmlns:wp14="http://schemas.microsoft.com/office/word/2010/wordprocessingDrawing" xmlns:wp="http://schemas.openxmlformats.org/drawingml/2006/wordprocessingDrawing" xmlns:w10="urn:schemas-microsoft-com:office:word" xmlns:w="http://schemas.openxmlformats.org/wordprocessingml/2006/main" xmlns:w14="http://schemas.microsoft.com/office/word/2010/wordml" xmlns:w15="http://schemas.microsoft.com/office/word/2012/wordml" xmlns:w16se="http://schemas.microsoft.com/office/word/2015/wordml/symex" xmlns:wpg="http://schemas.microsoft.com/office/word/2010/wordprocessingGroup" xmlns:wpi="http://schemas.microsoft.com/office/word/2010/wordprocessingInk" xmlns:wne="http://schemas.microsoft.com/office/word/2006/wordml" xmlns:wps="http://schemas.microsoft.com/office/word/2010/wordprocessingShape" mc:Ignorable="w14 w15 w16se wp14">
   <w:body>
     <w:p>
       <w:pPr>
-        <w:pStyle w:val="a3"/>
-      </w:pPr>
-      <w:bookmarkStart w:id="0" w:name="_GoBack"/>
-      <w:bookmarkEnd w:id="0"/>
+        <w:pStyle w:val="Title"/>
+      </w:pPr>
       <w:r>
         <w:rPr>
           <w:lang w:val="en-US"/>
@@ -18,19 +16,549 @@
         <w:t>Сервиса хранения</w:t>
       </w:r>
     </w:p>
+    <w:sdt>
+      <w:sdtPr>
+        <w:id w:val="1844664698"/>
+        <w:docPartObj>
+          <w:docPartGallery w:val="Table of Contents"/>
+          <w:docPartUnique/>
+        </w:docPartObj>
+      </w:sdtPr>
+      <w:sdtEndPr>
+        <w:rPr>
+          <w:rFonts w:asciiTheme="minorHAnsi" w:eastAsiaTheme="minorHAnsi" w:hAnsiTheme="minorHAnsi" w:cstheme="minorBidi"/>
+          <w:b/>
+          <w:bCs/>
+          <w:noProof/>
+          <w:color w:val="auto"/>
+          <w:sz w:val="22"/>
+          <w:szCs w:val="22"/>
+          <w:lang w:val="ru-RU"/>
+        </w:rPr>
+      </w:sdtEndPr>
+      <w:sdtContent>
+        <w:p>
+          <w:pPr>
+            <w:pStyle w:val="TOCHeading"/>
+          </w:pPr>
+          <w:r>
+            <w:t>Contents</w:t>
+          </w:r>
+        </w:p>
+        <w:p>
+          <w:pPr>
+            <w:pStyle w:val="TOC1"/>
+            <w:tabs>
+              <w:tab w:val="right" w:leader="dot" w:pos="9345"/>
+            </w:tabs>
+            <w:rPr>
+              <w:noProof/>
+            </w:rPr>
+          </w:pPr>
+          <w:r>
+            <w:fldChar w:fldCharType="begin"/>
+          </w:r>
+          <w:r>
+            <w:instrText xml:space="preserve"> TOC \o "1-3" \h \z \u </w:instrText>
+          </w:r>
+          <w:r>
+            <w:fldChar w:fldCharType="separate"/>
+          </w:r>
+          <w:hyperlink w:anchor="_Toc483520257" w:history="1">
+            <w:r>
+              <w:rPr>
+                <w:rStyle w:val="Hyperlink"/>
+                <w:noProof/>
+              </w:rPr>
+              <w:t>Общее описание</w:t>
+            </w:r>
+            <w:r>
+              <w:rPr>
+                <w:noProof/>
+                <w:webHidden/>
+              </w:rPr>
+              <w:tab/>
+            </w:r>
+            <w:r>
+              <w:rPr>
+                <w:noProof/>
+                <w:webHidden/>
+              </w:rPr>
+              <w:fldChar w:fldCharType="begin"/>
+            </w:r>
+            <w:r>
+              <w:rPr>
+                <w:noProof/>
+                <w:webHidden/>
+              </w:rPr>
+              <w:instrText xml:space="preserve"> PAGEREF _Toc483520257 \h </w:instrText>
+            </w:r>
+            <w:r>
+              <w:rPr>
+                <w:noProof/>
+                <w:webHidden/>
+              </w:rPr>
+            </w:r>
+            <w:r>
+              <w:rPr>
+                <w:noProof/>
+                <w:webHidden/>
+              </w:rPr>
+              <w:fldChar w:fldCharType="separate"/>
+            </w:r>
+            <w:r>
+              <w:rPr>
+                <w:noProof/>
+                <w:webHidden/>
+              </w:rPr>
+              <w:t>2</w:t>
+            </w:r>
+            <w:r>
+              <w:rPr>
+                <w:noProof/>
+                <w:webHidden/>
+              </w:rPr>
+              <w:fldChar w:fldCharType="end"/>
+            </w:r>
+          </w:hyperlink>
+        </w:p>
+        <w:p>
+          <w:pPr>
+            <w:pStyle w:val="TOC1"/>
+            <w:tabs>
+              <w:tab w:val="right" w:leader="dot" w:pos="9345"/>
+            </w:tabs>
+            <w:rPr>
+              <w:noProof/>
+            </w:rPr>
+          </w:pPr>
+          <w:hyperlink w:anchor="_Toc483520258" w:history="1">
+            <w:r>
+              <w:rPr>
+                <w:rStyle w:val="Hyperlink"/>
+                <w:noProof/>
+              </w:rPr>
+              <w:t>Пользователи API</w:t>
+            </w:r>
+            <w:r>
+              <w:rPr>
+                <w:noProof/>
+                <w:webHidden/>
+              </w:rPr>
+              <w:tab/>
+            </w:r>
+            <w:r>
+              <w:rPr>
+                <w:noProof/>
+                <w:webHidden/>
+              </w:rPr>
+              <w:fldChar w:fldCharType="begin"/>
+            </w:r>
+            <w:r>
+              <w:rPr>
+                <w:noProof/>
+                <w:webHidden/>
+              </w:rPr>
+              <w:instrText xml:space="preserve"> PAGEREF _Toc483520258 \h </w:instrText>
+            </w:r>
+            <w:r>
+              <w:rPr>
+                <w:noProof/>
+                <w:webHidden/>
+              </w:rPr>
+            </w:r>
+            <w:r>
+              <w:rPr>
+                <w:noProof/>
+                <w:webHidden/>
+              </w:rPr>
+              <w:fldChar w:fldCharType="separate"/>
+            </w:r>
+            <w:r>
+              <w:rPr>
+                <w:noProof/>
+                <w:webHidden/>
+              </w:rPr>
+              <w:t>2</w:t>
+            </w:r>
+            <w:r>
+              <w:rPr>
+                <w:noProof/>
+                <w:webHidden/>
+              </w:rPr>
+              <w:fldChar w:fldCharType="end"/>
+            </w:r>
+          </w:hyperlink>
+        </w:p>
+        <w:p>
+          <w:pPr>
+            <w:pStyle w:val="TOC1"/>
+            <w:tabs>
+              <w:tab w:val="right" w:leader="dot" w:pos="9345"/>
+            </w:tabs>
+            <w:rPr>
+              <w:noProof/>
+            </w:rPr>
+          </w:pPr>
+          <w:hyperlink w:anchor="_Toc483520259" w:history="1">
+            <w:r>
+              <w:rPr>
+                <w:rStyle w:val="Hyperlink"/>
+                <w:noProof/>
+              </w:rPr>
+              <w:t>Операции</w:t>
+            </w:r>
+            <w:r>
+              <w:rPr>
+                <w:noProof/>
+                <w:webHidden/>
+              </w:rPr>
+              <w:tab/>
+            </w:r>
+            <w:r>
+              <w:rPr>
+                <w:noProof/>
+                <w:webHidden/>
+              </w:rPr>
+              <w:fldChar w:fldCharType="begin"/>
+            </w:r>
+            <w:r>
+              <w:rPr>
+                <w:noProof/>
+                <w:webHidden/>
+              </w:rPr>
+              <w:instrText xml:space="preserve"> PAGEREF _Toc483520259 \h </w:instrText>
+            </w:r>
+            <w:r>
+              <w:rPr>
+                <w:noProof/>
+                <w:webHidden/>
+              </w:rPr>
+            </w:r>
+            <w:r>
+              <w:rPr>
+                <w:noProof/>
+                <w:webHidden/>
+              </w:rPr>
+              <w:fldChar w:fldCharType="separate"/>
+            </w:r>
+            <w:r>
+              <w:rPr>
+                <w:noProof/>
+                <w:webHidden/>
+              </w:rPr>
+              <w:t>2</w:t>
+            </w:r>
+            <w:r>
+              <w:rPr>
+                <w:noProof/>
+                <w:webHidden/>
+              </w:rPr>
+              <w:fldChar w:fldCharType="end"/>
+            </w:r>
+          </w:hyperlink>
+        </w:p>
+        <w:p>
+          <w:pPr>
+            <w:pStyle w:val="TOC2"/>
+            <w:tabs>
+              <w:tab w:val="right" w:leader="dot" w:pos="9345"/>
+            </w:tabs>
+            <w:rPr>
+              <w:noProof/>
+            </w:rPr>
+          </w:pPr>
+          <w:hyperlink w:anchor="_Toc483520260" w:history="1">
+            <w:r>
+              <w:rPr>
+                <w:rStyle w:val="Hyperlink"/>
+                <w:noProof/>
+              </w:rPr>
+              <w:t>Извлечение изображения</w:t>
+            </w:r>
+            <w:r>
+              <w:rPr>
+                <w:noProof/>
+                <w:webHidden/>
+              </w:rPr>
+              <w:tab/>
+            </w:r>
+            <w:r>
+              <w:rPr>
+                <w:noProof/>
+                <w:webHidden/>
+              </w:rPr>
+              <w:fldChar w:fldCharType="begin"/>
+            </w:r>
+            <w:r>
+              <w:rPr>
+                <w:noProof/>
+                <w:webHidden/>
+              </w:rPr>
+              <w:instrText xml:space="preserve"> PAGEREF _Toc483520260 \h </w:instrText>
+            </w:r>
+            <w:r>
+              <w:rPr>
+                <w:noProof/>
+                <w:webHidden/>
+              </w:rPr>
+            </w:r>
+            <w:r>
+              <w:rPr>
+                <w:noProof/>
+                <w:webHidden/>
+              </w:rPr>
+              <w:fldChar w:fldCharType="separate"/>
+            </w:r>
+            <w:r>
+              <w:rPr>
+                <w:noProof/>
+                <w:webHidden/>
+              </w:rPr>
+              <w:t>2</w:t>
+            </w:r>
+            <w:r>
+              <w:rPr>
+                <w:noProof/>
+                <w:webHidden/>
+              </w:rPr>
+              <w:fldChar w:fldCharType="end"/>
+            </w:r>
+          </w:hyperlink>
+        </w:p>
+        <w:p>
+          <w:pPr>
+            <w:pStyle w:val="TOC2"/>
+            <w:tabs>
+              <w:tab w:val="right" w:leader="dot" w:pos="9345"/>
+            </w:tabs>
+            <w:rPr>
+              <w:noProof/>
+            </w:rPr>
+          </w:pPr>
+          <w:hyperlink w:anchor="_Toc483520261" w:history="1">
+            <w:r>
+              <w:rPr>
+                <w:rStyle w:val="Hyperlink"/>
+                <w:noProof/>
+              </w:rPr>
+              <w:t>Сохранение изображения</w:t>
+            </w:r>
+            <w:r>
+              <w:rPr>
+                <w:noProof/>
+                <w:webHidden/>
+              </w:rPr>
+              <w:tab/>
+            </w:r>
+            <w:r>
+              <w:rPr>
+                <w:noProof/>
+                <w:webHidden/>
+              </w:rPr>
+              <w:fldChar w:fldCharType="begin"/>
+            </w:r>
+            <w:r>
+              <w:rPr>
+                <w:noProof/>
+                <w:webHidden/>
+              </w:rPr>
+              <w:instrText xml:space="preserve"> PAGEREF _Toc483520261 \h </w:instrText>
+            </w:r>
+            <w:r>
+              <w:rPr>
+                <w:noProof/>
+                <w:webHidden/>
+              </w:rPr>
+            </w:r>
+            <w:r>
+              <w:rPr>
+                <w:noProof/>
+                <w:webHidden/>
+              </w:rPr>
+              <w:fldChar w:fldCharType="separate"/>
+            </w:r>
+            <w:r>
+              <w:rPr>
+                <w:noProof/>
+                <w:webHidden/>
+              </w:rPr>
+              <w:t>3</w:t>
+            </w:r>
+            <w:r>
+              <w:rPr>
+                <w:noProof/>
+                <w:webHidden/>
+              </w:rPr>
+              <w:fldChar w:fldCharType="end"/>
+            </w:r>
+          </w:hyperlink>
+        </w:p>
+        <w:p>
+          <w:pPr>
+            <w:pStyle w:val="TOC3"/>
+            <w:tabs>
+              <w:tab w:val="right" w:leader="dot" w:pos="9345"/>
+            </w:tabs>
+            <w:rPr>
+              <w:noProof/>
+            </w:rPr>
+          </w:pPr>
+          <w:hyperlink w:anchor="_Toc483520262" w:history="1">
+            <w:r>
+              <w:rPr>
+                <w:rStyle w:val="Hyperlink"/>
+                <w:noProof/>
+              </w:rPr>
+              <w:t>Формат запроса</w:t>
+            </w:r>
+            <w:r>
+              <w:rPr>
+                <w:noProof/>
+                <w:webHidden/>
+              </w:rPr>
+              <w:tab/>
+            </w:r>
+            <w:r>
+              <w:rPr>
+                <w:noProof/>
+                <w:webHidden/>
+              </w:rPr>
+              <w:fldChar w:fldCharType="begin"/>
+            </w:r>
+            <w:r>
+              <w:rPr>
+                <w:noProof/>
+                <w:webHidden/>
+              </w:rPr>
+              <w:instrText xml:space="preserve"> PAGEREF _Toc483520262 \h </w:instrText>
+            </w:r>
+            <w:r>
+              <w:rPr>
+                <w:noProof/>
+                <w:webHidden/>
+              </w:rPr>
+            </w:r>
+            <w:r>
+              <w:rPr>
+                <w:noProof/>
+                <w:webHidden/>
+              </w:rPr>
+              <w:fldChar w:fldCharType="separate"/>
+            </w:r>
+            <w:r>
+              <w:rPr>
+                <w:noProof/>
+                <w:webHidden/>
+              </w:rPr>
+              <w:t>3</w:t>
+            </w:r>
+            <w:r>
+              <w:rPr>
+                <w:noProof/>
+                <w:webHidden/>
+              </w:rPr>
+              <w:fldChar w:fldCharType="end"/>
+            </w:r>
+          </w:hyperlink>
+        </w:p>
+        <w:p>
+          <w:pPr>
+            <w:pStyle w:val="TOC3"/>
+            <w:tabs>
+              <w:tab w:val="right" w:leader="dot" w:pos="9345"/>
+            </w:tabs>
+            <w:rPr>
+              <w:noProof/>
+            </w:rPr>
+          </w:pPr>
+          <w:hyperlink w:anchor="_Toc483520263" w:history="1">
+            <w:r>
+              <w:rPr>
+                <w:rStyle w:val="Hyperlink"/>
+                <w:noProof/>
+              </w:rPr>
+              <w:t>Формат ответа</w:t>
+            </w:r>
+            <w:r>
+              <w:rPr>
+                <w:noProof/>
+                <w:webHidden/>
+              </w:rPr>
+              <w:tab/>
+            </w:r>
+            <w:r>
+              <w:rPr>
+                <w:noProof/>
+                <w:webHidden/>
+              </w:rPr>
+              <w:fldChar w:fldCharType="begin"/>
+            </w:r>
+            <w:r>
+              <w:rPr>
+                <w:noProof/>
+                <w:webHidden/>
+              </w:rPr>
+              <w:instrText xml:space="preserve"> PAGEREF _Toc483520263 \h </w:instrText>
+            </w:r>
+            <w:r>
+              <w:rPr>
+                <w:noProof/>
+                <w:webHidden/>
+              </w:rPr>
+            </w:r>
+            <w:r>
+              <w:rPr>
+                <w:noProof/>
+                <w:webHidden/>
+              </w:rPr>
+              <w:fldChar w:fldCharType="separate"/>
+            </w:r>
+            <w:r>
+              <w:rPr>
+                <w:noProof/>
+                <w:webHidden/>
+              </w:rPr>
+              <w:t>4</w:t>
+            </w:r>
+            <w:r>
+              <w:rPr>
+                <w:noProof/>
+                <w:webHidden/>
+              </w:rPr>
+              <w:fldChar w:fldCharType="end"/>
+            </w:r>
+          </w:hyperlink>
+        </w:p>
+        <w:p>
+          <w:r>
+            <w:rPr>
+              <w:b/>
+              <w:bCs/>
+              <w:noProof/>
+            </w:rPr>
+            <w:fldChar w:fldCharType="end"/>
+          </w:r>
+        </w:p>
+      </w:sdtContent>
+    </w:sdt>
     <w:p>
+      <w:bookmarkStart w:id="0" w:name="_GoBack"/>
+      <w:bookmarkEnd w:id="0"/>
       <w:r>
         <w:br w:type="page"/>
       </w:r>
     </w:p>
     <w:p>
       <w:pPr>
-        <w:pStyle w:val="1"/>
-      </w:pPr>
+        <w:pStyle w:val="Heading1"/>
+      </w:pPr>
+      <w:bookmarkStart w:id="1" w:name="_Toc483520257"/>
       <w:r>
         <w:lastRenderedPageBreak/>
         <w:t>Общее описание</w:t>
       </w:r>
+      <w:bookmarkEnd w:id="1"/>
     </w:p>
     <w:p>
       <w:pPr>
@@ -52,20 +580,8 @@
           <w:szCs w:val="21"/>
           <w:lang w:eastAsia="ru-RU"/>
         </w:rPr>
-        <w:t xml:space="preserve">Сервис хранения используется </w:t>
+        <w:t>Сервис хранения используется для</w:t>
       </w:r>
-      <w:proofErr w:type="gramStart"/>
-      <w:r>
-        <w:rPr>
-          <w:rFonts w:ascii="Arial" w:eastAsia="Times New Roman" w:hAnsi="Arial" w:cs="Arial"/>
-          <w:color w:val="333333"/>
-          <w:sz w:val="21"/>
-          <w:szCs w:val="21"/>
-          <w:lang w:eastAsia="ru-RU"/>
-        </w:rPr>
-        <w:t>для</w:t>
-      </w:r>
-      <w:proofErr w:type="gramEnd"/>
     </w:p>
     <w:p>
       <w:pPr>
@@ -193,11 +709,13 @@
     </w:p>
     <w:p>
       <w:pPr>
-        <w:pStyle w:val="1"/>
-      </w:pPr>
+        <w:pStyle w:val="Heading1"/>
+      </w:pPr>
+      <w:bookmarkStart w:id="2" w:name="_Toc483520258"/>
       <w:r>
         <w:t>Пользователи API</w:t>
       </w:r>
+      <w:bookmarkEnd w:id="2"/>
     </w:p>
     <w:tbl>
       <w:tblPr>
@@ -350,15 +868,7 @@
               </w:rPr>
             </w:pPr>
             <w:r>
-              <w:t xml:space="preserve">Обращаясь по </w:t>
-            </w:r>
-            <w:proofErr w:type="gramStart"/>
-            <w:r>
-              <w:t>адресу</w:t>
-            </w:r>
-            <w:proofErr w:type="gramEnd"/>
-            <w:r>
-              <w:t xml:space="preserve"> получает base64 </w:t>
+              <w:t xml:space="preserve">Обращаясь по адресу получает base64 </w:t>
             </w:r>
             <w:proofErr w:type="spellStart"/>
             <w:r>
@@ -434,11 +944,13 @@
     </w:tbl>
     <w:p>
       <w:pPr>
-        <w:pStyle w:val="1"/>
-      </w:pPr>
+        <w:pStyle w:val="Heading1"/>
+      </w:pPr>
+      <w:bookmarkStart w:id="3" w:name="_Toc483520259"/>
       <w:r>
         <w:t>Операции</w:t>
       </w:r>
+      <w:bookmarkEnd w:id="3"/>
     </w:p>
     <w:tbl>
       <w:tblPr>
@@ -761,7 +1273,7 @@
     </w:tbl>
     <w:p>
       <w:pPr>
-        <w:pStyle w:val="2"/>
+        <w:pStyle w:val="Heading2"/>
       </w:pPr>
       <w:r>
         <w:rPr>
@@ -772,20 +1284,30 @@
         </w:rPr>
         <w:t> </w:t>
       </w:r>
-      <w:hyperlink r:id="rId6" w:history="1">
+      <w:hyperlink r:id="rId8" w:history="1">
         <w:r>
           <w:rPr>
-            <w:rStyle w:val="a6"/>
+            <w:rStyle w:val="Hyperlink"/>
             <w:color w:val="365F91" w:themeColor="accent1" w:themeShade="BF"/>
             <w:u w:val="none"/>
           </w:rPr>
-          <w:t xml:space="preserve"> Извлечение изображения</w:t>
+          <w:t xml:space="preserve"> </w:t>
         </w:r>
+        <w:bookmarkStart w:id="4" w:name="_Toc483520260"/>
+        <w:r>
+          <w:rPr>
+            <w:rStyle w:val="Hyperlink"/>
+            <w:color w:val="365F91" w:themeColor="accent1" w:themeShade="BF"/>
+            <w:u w:val="none"/>
+          </w:rPr>
+          <w:t>Извлечение изображения</w:t>
+        </w:r>
+        <w:bookmarkEnd w:id="4"/>
       </w:hyperlink>
     </w:p>
     <w:p>
       <w:pPr>
-        <w:pStyle w:val="a5"/>
+        <w:pStyle w:val="NormalWeb"/>
         <w:spacing w:before="0" w:beforeAutospacing="0" w:after="0" w:afterAutospacing="0"/>
         <w:rPr>
           <w:rFonts w:ascii="Arial" w:hAnsi="Arial" w:cs="Arial"/>
@@ -814,9 +1336,9 @@
         <w:tblLook w:val="04A0" w:firstRow="1" w:lastRow="0" w:firstColumn="1" w:lastColumn="0" w:noHBand="0" w:noVBand="1"/>
       </w:tblPr>
       <w:tblGrid>
-        <w:gridCol w:w="1312"/>
-        <w:gridCol w:w="5956"/>
-        <w:gridCol w:w="2387"/>
+        <w:gridCol w:w="1257"/>
+        <w:gridCol w:w="5769"/>
+        <w:gridCol w:w="2313"/>
       </w:tblGrid>
       <w:tr>
         <w:trPr>
@@ -1484,22 +2006,24 @@
     </w:tbl>
     <w:p>
       <w:pPr>
-        <w:pStyle w:val="2"/>
+        <w:pStyle w:val="Heading2"/>
         <w:rPr>
-          <w:rStyle w:val="a6"/>
+          <w:rStyle w:val="Hyperlink"/>
           <w:color w:val="365F91" w:themeColor="accent1" w:themeShade="BF"/>
           <w:u w:val="none"/>
         </w:rPr>
       </w:pPr>
-      <w:hyperlink r:id="rId7" w:history="1">
+      <w:hyperlink r:id="rId9" w:history="1">
+        <w:bookmarkStart w:id="5" w:name="_Toc483520261"/>
         <w:r>
           <w:rPr>
-            <w:rStyle w:val="a6"/>
+            <w:rStyle w:val="Hyperlink"/>
             <w:color w:val="365F91" w:themeColor="accent1" w:themeShade="BF"/>
             <w:u w:val="none"/>
           </w:rPr>
           <w:t>Сохранение изображения</w:t>
         </w:r>
+        <w:bookmarkEnd w:id="5"/>
       </w:hyperlink>
     </w:p>
     <w:tbl>
@@ -1512,9 +2036,9 @@
         <w:tblLook w:val="04A0" w:firstRow="1" w:lastRow="0" w:firstColumn="1" w:lastColumn="0" w:noHBand="0" w:noVBand="1"/>
       </w:tblPr>
       <w:tblGrid>
-        <w:gridCol w:w="2067"/>
+        <w:gridCol w:w="1885"/>
         <w:gridCol w:w="4688"/>
-        <w:gridCol w:w="2900"/>
+        <w:gridCol w:w="2766"/>
       </w:tblGrid>
       <w:tr>
         <w:trPr>
@@ -1723,6 +2247,7 @@
               <w:rPr>
                 <w:sz w:val="24"/>
                 <w:szCs w:val="24"/>
+                <w:lang w:val="en-US"/>
               </w:rPr>
             </w:pPr>
           </w:p>
@@ -2071,7 +2596,7 @@
     </w:tbl>
     <w:p>
       <w:pPr>
-        <w:pStyle w:val="a5"/>
+        <w:pStyle w:val="NormalWeb"/>
         <w:shd w:val="clear" w:color="auto" w:fill="FFFFFF"/>
         <w:spacing w:before="150" w:beforeAutospacing="0" w:after="0" w:afterAutospacing="0"/>
         <w:rPr>
@@ -2093,15 +2618,17 @@
     </w:p>
     <w:p>
       <w:pPr>
-        <w:pStyle w:val="3"/>
-      </w:pPr>
+        <w:pStyle w:val="Heading3"/>
+      </w:pPr>
+      <w:bookmarkStart w:id="6" w:name="_Toc483520262"/>
       <w:r>
         <w:t>Формат запроса</w:t>
       </w:r>
+      <w:bookmarkEnd w:id="6"/>
     </w:p>
     <w:p>
       <w:pPr>
-        <w:pStyle w:val="a5"/>
+        <w:pStyle w:val="NormalWeb"/>
         <w:shd w:val="clear" w:color="auto" w:fill="FFFFFF"/>
         <w:spacing w:before="150" w:beforeAutospacing="0" w:after="0" w:afterAutospacing="0"/>
         <w:rPr>
@@ -2137,7 +2664,7 @@
                     </pic:cNvPicPr>
                   </pic:nvPicPr>
                   <pic:blipFill>
-                    <a:blip r:embed="rId8">
+                    <a:blip r:embed="rId10">
                       <a:extLst>
                         <a:ext uri="{28A0092B-C50C-407E-A947-70E740481C1C}">
                           <a14:useLocalDpi xmlns:a14="http://schemas.microsoft.com/office/drawing/2010/main" val="0"/>
@@ -2171,7 +2698,7 @@
     </w:p>
     <w:p>
       <w:pPr>
-        <w:pStyle w:val="a5"/>
+        <w:pStyle w:val="NormalWeb"/>
         <w:shd w:val="clear" w:color="auto" w:fill="FFFFFF"/>
         <w:spacing w:before="150" w:beforeAutospacing="0" w:after="0" w:afterAutospacing="0"/>
         <w:rPr>
@@ -2201,9 +2728,9 @@
         <w:tblLook w:val="04A0" w:firstRow="1" w:lastRow="0" w:firstColumn="1" w:lastColumn="0" w:noHBand="0" w:noVBand="1"/>
       </w:tblPr>
       <w:tblGrid>
-        <w:gridCol w:w="1342"/>
+        <w:gridCol w:w="1321"/>
         <w:gridCol w:w="807"/>
-        <w:gridCol w:w="7499"/>
+        <w:gridCol w:w="7211"/>
       </w:tblGrid>
       <w:tr>
         <w:trPr>
@@ -2545,6 +3072,7 @@
             </w:pPr>
             <w:proofErr w:type="spellStart"/>
             <w:r>
+              <w:lastRenderedPageBreak/>
               <w:t>file-name</w:t>
             </w:r>
             <w:proofErr w:type="spellEnd"/>
@@ -2614,16 +3142,17 @@
     </w:tbl>
     <w:p>
       <w:pPr>
-        <w:pStyle w:val="3"/>
-      </w:pPr>
+        <w:pStyle w:val="Heading3"/>
+      </w:pPr>
+      <w:bookmarkStart w:id="7" w:name="_Toc483520263"/>
       <w:r>
-        <w:lastRenderedPageBreak/>
         <w:t>Формат ответа</w:t>
       </w:r>
+      <w:bookmarkEnd w:id="7"/>
     </w:p>
     <w:p>
       <w:pPr>
-        <w:pStyle w:val="a5"/>
+        <w:pStyle w:val="NormalWeb"/>
         <w:shd w:val="clear" w:color="auto" w:fill="FFFFFF"/>
         <w:spacing w:before="150" w:beforeAutospacing="0" w:after="0" w:afterAutospacing="0"/>
         <w:rPr>
@@ -2644,6 +3173,7 @@
       </w:r>
     </w:p>
     <w:sectPr>
+      <w:footerReference w:type="default" r:id="rId11"/>
       <w:pgSz w:w="11906" w:h="16838"/>
       <w:pgMar w:top="1134" w:right="850" w:bottom="1134" w:left="1701" w:header="708" w:footer="708" w:gutter="0"/>
       <w:cols w:space="708"/>
@@ -2653,9 +3183,112 @@
 </w:document>
 </file>
 
+<file path=word/endnotes.xml><?xml version="1.0" encoding="utf-8"?>
+<w:endnotes xmlns:wpc="http://schemas.microsoft.com/office/word/2010/wordprocessingCanvas" xmlns:cx="http://schemas.microsoft.com/office/drawing/2014/chartex" xmlns:cx1="http://schemas.microsoft.com/office/drawing/2015/9/8/chartex" xmlns:mc="http://schemas.openxmlformats.org/markup-compatibility/2006" xmlns:o="urn:schemas-microsoft-com:office:office" xmlns:r="http://schemas.openxmlformats.org/officeDocument/2006/relationships" xmlns:m="http://schemas.openxmlformats.org/officeDocument/2006/math" xmlns:v="urn:schemas-microsoft-com:vml" xmlns:wp14="http://schemas.microsoft.com/office/word/2010/wordprocessingDrawing" xmlns:wp="http://schemas.openxmlformats.org/drawingml/2006/wordprocessingDrawing" xmlns:w10="urn:schemas-microsoft-com:office:word" xmlns:w="http://schemas.openxmlformats.org/wordprocessingml/2006/main" xmlns:w14="http://schemas.microsoft.com/office/word/2010/wordml" xmlns:w15="http://schemas.microsoft.com/office/word/2012/wordml" xmlns:w16se="http://schemas.microsoft.com/office/word/2015/wordml/symex" xmlns:wpg="http://schemas.microsoft.com/office/word/2010/wordprocessingGroup" xmlns:wpi="http://schemas.microsoft.com/office/word/2010/wordprocessingInk" xmlns:wne="http://schemas.microsoft.com/office/word/2006/wordml" xmlns:wps="http://schemas.microsoft.com/office/word/2010/wordprocessingShape" mc:Ignorable="w14 w15 w16se wp14">
+  <w:endnote w:type="separator" w:id="-1">
+    <w:p>
+      <w:pPr>
+        <w:spacing w:after="0" w:line="240" w:lineRule="auto"/>
+      </w:pPr>
+      <w:r>
+        <w:separator/>
+      </w:r>
+    </w:p>
+  </w:endnote>
+  <w:endnote w:type="continuationSeparator" w:id="0">
+    <w:p>
+      <w:pPr>
+        <w:spacing w:after="0" w:line="240" w:lineRule="auto"/>
+      </w:pPr>
+      <w:r>
+        <w:continuationSeparator/>
+      </w:r>
+    </w:p>
+  </w:endnote>
+</w:endnotes>
+</file>
+
+<file path=word/footer1.xml><?xml version="1.0" encoding="utf-8"?>
+<w:ftr xmlns:wpc="http://schemas.microsoft.com/office/word/2010/wordprocessingCanvas" xmlns:cx="http://schemas.microsoft.com/office/drawing/2014/chartex" xmlns:cx1="http://schemas.microsoft.com/office/drawing/2015/9/8/chartex" xmlns:mc="http://schemas.openxmlformats.org/markup-compatibility/2006" xmlns:o="urn:schemas-microsoft-com:office:office" xmlns:r="http://schemas.openxmlformats.org/officeDocument/2006/relationships" xmlns:m="http://schemas.openxmlformats.org/officeDocument/2006/math" xmlns:v="urn:schemas-microsoft-com:vml" xmlns:wp14="http://schemas.microsoft.com/office/word/2010/wordprocessingDrawing" xmlns:wp="http://schemas.openxmlformats.org/drawingml/2006/wordprocessingDrawing" xmlns:w10="urn:schemas-microsoft-com:office:word" xmlns:w="http://schemas.openxmlformats.org/wordprocessingml/2006/main" xmlns:w14="http://schemas.microsoft.com/office/word/2010/wordml" xmlns:w15="http://schemas.microsoft.com/office/word/2012/wordml" xmlns:w16se="http://schemas.microsoft.com/office/word/2015/wordml/symex" xmlns:wpg="http://schemas.microsoft.com/office/word/2010/wordprocessingGroup" xmlns:wpi="http://schemas.microsoft.com/office/word/2010/wordprocessingInk" xmlns:wne="http://schemas.microsoft.com/office/word/2006/wordml" xmlns:wps="http://schemas.microsoft.com/office/word/2010/wordprocessingShape" mc:Ignorable="w14 w15 w16se wp14">
+  <w:sdt>
+    <w:sdtPr>
+      <w:id w:val="1668907431"/>
+      <w:docPartObj>
+        <w:docPartGallery w:val="Page Numbers (Bottom of Page)"/>
+        <w:docPartUnique/>
+      </w:docPartObj>
+    </w:sdtPr>
+    <w:sdtEndPr>
+      <w:rPr>
+        <w:noProof/>
+      </w:rPr>
+    </w:sdtEndPr>
+    <w:sdtContent>
+      <w:p>
+        <w:pPr>
+          <w:pStyle w:val="Footer"/>
+          <w:jc w:val="right"/>
+        </w:pPr>
+        <w:r>
+          <w:fldChar w:fldCharType="begin"/>
+        </w:r>
+        <w:r>
+          <w:instrText xml:space="preserve"> PAGE   \* MERGEFORMAT </w:instrText>
+        </w:r>
+        <w:r>
+          <w:fldChar w:fldCharType="separate"/>
+        </w:r>
+        <w:r>
+          <w:rPr>
+            <w:noProof/>
+          </w:rPr>
+          <w:t>4</w:t>
+        </w:r>
+        <w:r>
+          <w:rPr>
+            <w:noProof/>
+          </w:rPr>
+          <w:fldChar w:fldCharType="end"/>
+        </w:r>
+      </w:p>
+    </w:sdtContent>
+  </w:sdt>
+  <w:p>
+    <w:pPr>
+      <w:pStyle w:val="Footer"/>
+    </w:pPr>
+  </w:p>
+</w:ftr>
+</file>
+
+<file path=word/footnotes.xml><?xml version="1.0" encoding="utf-8"?>
+<w:footnotes xmlns:wpc="http://schemas.microsoft.com/office/word/2010/wordprocessingCanvas" xmlns:cx="http://schemas.microsoft.com/office/drawing/2014/chartex" xmlns:cx1="http://schemas.microsoft.com/office/drawing/2015/9/8/chartex" xmlns:mc="http://schemas.openxmlformats.org/markup-compatibility/2006" xmlns:o="urn:schemas-microsoft-com:office:office" xmlns:r="http://schemas.openxmlformats.org/officeDocument/2006/relationships" xmlns:m="http://schemas.openxmlformats.org/officeDocument/2006/math" xmlns:v="urn:schemas-microsoft-com:vml" xmlns:wp14="http://schemas.microsoft.com/office/word/2010/wordprocessingDrawing" xmlns:wp="http://schemas.openxmlformats.org/drawingml/2006/wordprocessingDrawing" xmlns:w10="urn:schemas-microsoft-com:office:word" xmlns:w="http://schemas.openxmlformats.org/wordprocessingml/2006/main" xmlns:w14="http://schemas.microsoft.com/office/word/2010/wordml" xmlns:w15="http://schemas.microsoft.com/office/word/2012/wordml" xmlns:w16se="http://schemas.microsoft.com/office/word/2015/wordml/symex" xmlns:wpg="http://schemas.microsoft.com/office/word/2010/wordprocessingGroup" xmlns:wpi="http://schemas.microsoft.com/office/word/2010/wordprocessingInk" xmlns:wne="http://schemas.microsoft.com/office/word/2006/wordml" xmlns:wps="http://schemas.microsoft.com/office/word/2010/wordprocessingShape" mc:Ignorable="w14 w15 w16se wp14">
+  <w:footnote w:type="separator" w:id="-1">
+    <w:p>
+      <w:pPr>
+        <w:spacing w:after="0" w:line="240" w:lineRule="auto"/>
+      </w:pPr>
+      <w:r>
+        <w:separator/>
+      </w:r>
+    </w:p>
+  </w:footnote>
+  <w:footnote w:type="continuationSeparator" w:id="0">
+    <w:p>
+      <w:pPr>
+        <w:spacing w:after="0" w:line="240" w:lineRule="auto"/>
+      </w:pPr>
+      <w:r>
+        <w:continuationSeparator/>
+      </w:r>
+    </w:p>
+  </w:footnote>
+</w:footnotes>
+</file>
+
 <file path=word/numbering.xml><?xml version="1.0" encoding="utf-8"?>
-<w:numbering xmlns:wpc="http://schemas.microsoft.com/office/word/2010/wordprocessingCanvas" xmlns:mc="http://schemas.openxmlformats.org/markup-compatibility/2006" xmlns:o="urn:schemas-microsoft-com:office:office" xmlns:r="http://schemas.openxmlformats.org/officeDocument/2006/relationships" xmlns:m="http://schemas.openxmlformats.org/officeDocument/2006/math" xmlns:v="urn:schemas-microsoft-com:vml" xmlns:wp14="http://schemas.microsoft.com/office/word/2010/wordprocessingDrawing" xmlns:wp="http://schemas.openxmlformats.org/drawingml/2006/wordprocessingDrawing" xmlns:w10="urn:schemas-microsoft-com:office:word" xmlns:w="http://schemas.openxmlformats.org/wordprocessingml/2006/main" xmlns:w14="http://schemas.microsoft.com/office/word/2010/wordml" xmlns:wpg="http://schemas.microsoft.com/office/word/2010/wordprocessingGroup" xmlns:wpi="http://schemas.microsoft.com/office/word/2010/wordprocessingInk" xmlns:wne="http://schemas.microsoft.com/office/word/2006/wordml" xmlns:wps="http://schemas.microsoft.com/office/word/2010/wordprocessingShape" mc:Ignorable="w14 wp14">
-  <w:abstractNum w:abstractNumId="0">
+<w:numbering xmlns:wpc="http://schemas.microsoft.com/office/word/2010/wordprocessingCanvas" xmlns:cx="http://schemas.microsoft.com/office/drawing/2014/chartex" xmlns:cx1="http://schemas.microsoft.com/office/drawing/2015/9/8/chartex" xmlns:mc="http://schemas.openxmlformats.org/markup-compatibility/2006" xmlns:o="urn:schemas-microsoft-com:office:office" xmlns:r="http://schemas.openxmlformats.org/officeDocument/2006/relationships" xmlns:m="http://schemas.openxmlformats.org/officeDocument/2006/math" xmlns:v="urn:schemas-microsoft-com:vml" xmlns:wp14="http://schemas.microsoft.com/office/word/2010/wordprocessingDrawing" xmlns:wp="http://schemas.openxmlformats.org/drawingml/2006/wordprocessingDrawing" xmlns:w10="urn:schemas-microsoft-com:office:word" xmlns:w="http://schemas.openxmlformats.org/wordprocessingml/2006/main" xmlns:w14="http://schemas.microsoft.com/office/word/2010/wordml" xmlns:w15="http://schemas.microsoft.com/office/word/2012/wordml" xmlns:w16se="http://schemas.microsoft.com/office/word/2015/wordml/symex" xmlns:wpg="http://schemas.microsoft.com/office/word/2010/wordprocessingGroup" xmlns:wpi="http://schemas.microsoft.com/office/word/2010/wordprocessingInk" xmlns:wne="http://schemas.microsoft.com/office/word/2006/wordml" xmlns:wps="http://schemas.microsoft.com/office/word/2010/wordprocessingShape" mc:Ignorable="w14 w15 w16se wp14">
+  <w:abstractNum w:abstractNumId="0" w15:restartNumberingAfterBreak="0">
     <w:nsid w:val="4657418F"/>
     <w:multiLevelType w:val="multilevel"/>
     <w:tmpl w:val="A6E88524"/>
@@ -2804,7 +3437,7 @@
       </w:rPr>
     </w:lvl>
   </w:abstractNum>
-  <w:abstractNum w:abstractNumId="1">
+  <w:abstractNum w:abstractNumId="1" w15:restartNumberingAfterBreak="0">
     <w:nsid w:val="5FFA5428"/>
     <w:multiLevelType w:val="multilevel"/>
     <w:tmpl w:val="9CCA5C8A"/>
@@ -2953,7 +3586,7 @@
       </w:rPr>
     </w:lvl>
   </w:abstractNum>
-  <w:abstractNum w:abstractNumId="2">
+  <w:abstractNum w:abstractNumId="2" w15:restartNumberingAfterBreak="0">
     <w:nsid w:val="69720DE8"/>
     <w:multiLevelType w:val="multilevel"/>
     <w:tmpl w:val="56FA188A"/>
@@ -3115,7 +3748,7 @@
 </file>
 
 <file path=word/styles.xml><?xml version="1.0" encoding="utf-8"?>
-<w:styles xmlns:mc="http://schemas.openxmlformats.org/markup-compatibility/2006" xmlns:r="http://schemas.openxmlformats.org/officeDocument/2006/relationships" xmlns:w="http://schemas.openxmlformats.org/wordprocessingml/2006/main" xmlns:w14="http://schemas.microsoft.com/office/word/2010/wordml" mc:Ignorable="w14">
+<w:styles xmlns:mc="http://schemas.openxmlformats.org/markup-compatibility/2006" xmlns:r="http://schemas.openxmlformats.org/officeDocument/2006/relationships" xmlns:w="http://schemas.openxmlformats.org/wordprocessingml/2006/main" xmlns:w14="http://schemas.microsoft.com/office/word/2010/wordml" xmlns:w15="http://schemas.microsoft.com/office/word/2012/wordml" xmlns:w16se="http://schemas.microsoft.com/office/word/2015/wordml/symex" mc:Ignorable="w14 w15 w16se">
   <w:docDefaults>
     <w:rPrDefault>
       <w:rPr>
@@ -3131,154 +3764,388 @@
       </w:pPr>
     </w:pPrDefault>
   </w:docDefaults>
-  <w:latentStyles w:defLockedState="0" w:defUIPriority="99" w:defSemiHidden="1" w:defUnhideWhenUsed="1" w:defQFormat="0" w:count="267">
-    <w:lsdException w:name="Normal" w:semiHidden="0" w:uiPriority="0" w:unhideWhenUsed="0" w:qFormat="1"/>
-    <w:lsdException w:name="heading 1" w:semiHidden="0" w:uiPriority="9" w:unhideWhenUsed="0" w:qFormat="1"/>
-    <w:lsdException w:name="heading 2" w:uiPriority="9" w:qFormat="1"/>
-    <w:lsdException w:name="heading 3" w:uiPriority="9" w:qFormat="1"/>
-    <w:lsdException w:name="heading 4" w:uiPriority="9" w:qFormat="1"/>
-    <w:lsdException w:name="heading 5" w:uiPriority="9" w:qFormat="1"/>
-    <w:lsdException w:name="heading 6" w:uiPriority="9" w:qFormat="1"/>
-    <w:lsdException w:name="heading 7" w:uiPriority="9" w:qFormat="1"/>
-    <w:lsdException w:name="heading 8" w:uiPriority="9" w:qFormat="1"/>
-    <w:lsdException w:name="heading 9" w:uiPriority="9" w:qFormat="1"/>
-    <w:lsdException w:name="toc 1" w:uiPriority="39"/>
-    <w:lsdException w:name="toc 2" w:uiPriority="39"/>
-    <w:lsdException w:name="toc 3" w:uiPriority="39"/>
-    <w:lsdException w:name="toc 4" w:uiPriority="39"/>
-    <w:lsdException w:name="toc 5" w:uiPriority="39"/>
-    <w:lsdException w:name="toc 6" w:uiPriority="39"/>
-    <w:lsdException w:name="toc 7" w:uiPriority="39"/>
-    <w:lsdException w:name="toc 8" w:uiPriority="39"/>
-    <w:lsdException w:name="toc 9" w:uiPriority="39"/>
-    <w:lsdException w:name="caption" w:uiPriority="35" w:qFormat="1"/>
-    <w:lsdException w:name="Title" w:semiHidden="0" w:uiPriority="10" w:unhideWhenUsed="0" w:qFormat="1"/>
-    <w:lsdException w:name="Default Paragraph Font" w:uiPriority="1"/>
-    <w:lsdException w:name="Subtitle" w:semiHidden="0" w:uiPriority="11" w:unhideWhenUsed="0" w:qFormat="1"/>
-    <w:lsdException w:name="Strong" w:semiHidden="0" w:uiPriority="22" w:unhideWhenUsed="0" w:qFormat="1"/>
-    <w:lsdException w:name="Emphasis" w:semiHidden="0" w:uiPriority="20" w:unhideWhenUsed="0" w:qFormat="1"/>
-    <w:lsdException w:name="Table Grid" w:semiHidden="0" w:uiPriority="59" w:unhideWhenUsed="0"/>
-    <w:lsdException w:name="Placeholder Text" w:unhideWhenUsed="0"/>
-    <w:lsdException w:name="No Spacing" w:semiHidden="0" w:uiPriority="1" w:unhideWhenUsed="0" w:qFormat="1"/>
-    <w:lsdException w:name="Light Shading" w:semiHidden="0" w:uiPriority="60" w:unhideWhenUsed="0"/>
-    <w:lsdException w:name="Light List" w:semiHidden="0" w:uiPriority="61" w:unhideWhenUsed="0"/>
-    <w:lsdException w:name="Light Grid" w:semiHidden="0" w:uiPriority="62" w:unhideWhenUsed="0"/>
-    <w:lsdException w:name="Medium Shading 1" w:semiHidden="0" w:uiPriority="63" w:unhideWhenUsed="0"/>
-    <w:lsdException w:name="Medium Shading 2" w:semiHidden="0" w:uiPriority="64" w:unhideWhenUsed="0"/>
-    <w:lsdException w:name="Medium List 1" w:semiHidden="0" w:uiPriority="65" w:unhideWhenUsed="0"/>
-    <w:lsdException w:name="Medium List 2" w:semiHidden="0" w:uiPriority="66" w:unhideWhenUsed="0"/>
-    <w:lsdException w:name="Medium Grid 1" w:semiHidden="0" w:uiPriority="67" w:unhideWhenUsed="0"/>
-    <w:lsdException w:name="Medium Grid 2" w:semiHidden="0" w:uiPriority="68" w:unhideWhenUsed="0"/>
-    <w:lsdException w:name="Medium Grid 3" w:semiHidden="0" w:uiPriority="69" w:unhideWhenUsed="0"/>
-    <w:lsdException w:name="Dark List" w:semiHidden="0" w:uiPriority="70" w:unhideWhenUsed="0"/>
-    <w:lsdException w:name="Colorful Shading" w:semiHidden="0" w:uiPriority="71" w:unhideWhenUsed="0"/>
-    <w:lsdException w:name="Colorful List" w:semiHidden="0" w:uiPriority="72" w:unhideWhenUsed="0"/>
-    <w:lsdException w:name="Colorful Grid" w:semiHidden="0" w:uiPriority="73" w:unhideWhenUsed="0"/>
-    <w:lsdException w:name="Light Shading Accent 1" w:semiHidden="0" w:uiPriority="60" w:unhideWhenUsed="0"/>
-    <w:lsdException w:name="Light List Accent 1" w:semiHidden="0" w:uiPriority="61" w:unhideWhenUsed="0"/>
-    <w:lsdException w:name="Light Grid Accent 1" w:semiHidden="0" w:uiPriority="62" w:unhideWhenUsed="0"/>
-    <w:lsdException w:name="Medium Shading 1 Accent 1" w:semiHidden="0" w:uiPriority="63" w:unhideWhenUsed="0"/>
-    <w:lsdException w:name="Medium Shading 2 Accent 1" w:semiHidden="0" w:uiPriority="64" w:unhideWhenUsed="0"/>
-    <w:lsdException w:name="Medium List 1 Accent 1" w:semiHidden="0" w:uiPriority="65" w:unhideWhenUsed="0"/>
-    <w:lsdException w:name="Revision" w:unhideWhenUsed="0"/>
-    <w:lsdException w:name="List Paragraph" w:semiHidden="0" w:uiPriority="34" w:unhideWhenUsed="0" w:qFormat="1"/>
-    <w:lsdException w:name="Quote" w:semiHidden="0" w:uiPriority="29" w:unhideWhenUsed="0" w:qFormat="1"/>
-    <w:lsdException w:name="Intense Quote" w:semiHidden="0" w:uiPriority="30" w:unhideWhenUsed="0" w:qFormat="1"/>
-    <w:lsdException w:name="Medium List 2 Accent 1" w:semiHidden="0" w:uiPriority="66" w:unhideWhenUsed="0"/>
-    <w:lsdException w:name="Medium Grid 1 Accent 1" w:semiHidden="0" w:uiPriority="67" w:unhideWhenUsed="0"/>
-    <w:lsdException w:name="Medium Grid 2 Accent 1" w:semiHidden="0" w:uiPriority="68" w:unhideWhenUsed="0"/>
-    <w:lsdException w:name="Medium Grid 3 Accent 1" w:semiHidden="0" w:uiPriority="69" w:unhideWhenUsed="0"/>
-    <w:lsdException w:name="Dark List Accent 1" w:semiHidden="0" w:uiPriority="70" w:unhideWhenUsed="0"/>
-    <w:lsdException w:name="Colorful Shading Accent 1" w:semiHidden="0" w:uiPriority="71" w:unhideWhenUsed="0"/>
-    <w:lsdException w:name="Colorful List Accent 1" w:semiHidden="0" w:uiPriority="72" w:unhideWhenUsed="0"/>
-    <w:lsdException w:name="Colorful Grid Accent 1" w:semiHidden="0" w:uiPriority="73" w:unhideWhenUsed="0"/>
-    <w:lsdException w:name="Light Shading Accent 2" w:semiHidden="0" w:uiPriority="60" w:unhideWhenUsed="0"/>
-    <w:lsdException w:name="Light List Accent 2" w:semiHidden="0" w:uiPriority="61" w:unhideWhenUsed="0"/>
-    <w:lsdException w:name="Light Grid Accent 2" w:semiHidden="0" w:uiPriority="62" w:unhideWhenUsed="0"/>
-    <w:lsdException w:name="Medium Shading 1 Accent 2" w:semiHidden="0" w:uiPriority="63" w:unhideWhenUsed="0"/>
-    <w:lsdException w:name="Medium Shading 2 Accent 2" w:semiHidden="0" w:uiPriority="64" w:unhideWhenUsed="0"/>
-    <w:lsdException w:name="Medium List 1 Accent 2" w:semiHidden="0" w:uiPriority="65" w:unhideWhenUsed="0"/>
-    <w:lsdException w:name="Medium List 2 Accent 2" w:semiHidden="0" w:uiPriority="66" w:unhideWhenUsed="0"/>
-    <w:lsdException w:name="Medium Grid 1 Accent 2" w:semiHidden="0" w:uiPriority="67" w:unhideWhenUsed="0"/>
-    <w:lsdException w:name="Medium Grid 2 Accent 2" w:semiHidden="0" w:uiPriority="68" w:unhideWhenUsed="0"/>
-    <w:lsdException w:name="Medium Grid 3 Accent 2" w:semiHidden="0" w:uiPriority="69" w:unhideWhenUsed="0"/>
-    <w:lsdException w:name="Dark List Accent 2" w:semiHidden="0" w:uiPriority="70" w:unhideWhenUsed="0"/>
-    <w:lsdException w:name="Colorful Shading Accent 2" w:semiHidden="0" w:uiPriority="71" w:unhideWhenUsed="0"/>
-    <w:lsdException w:name="Colorful List Accent 2" w:semiHidden="0" w:uiPriority="72" w:unhideWhenUsed="0"/>
-    <w:lsdException w:name="Colorful Grid Accent 2" w:semiHidden="0" w:uiPriority="73" w:unhideWhenUsed="0"/>
-    <w:lsdException w:name="Light Shading Accent 3" w:semiHidden="0" w:uiPriority="60" w:unhideWhenUsed="0"/>
-    <w:lsdException w:name="Light List Accent 3" w:semiHidden="0" w:uiPriority="61" w:unhideWhenUsed="0"/>
-    <w:lsdException w:name="Light Grid Accent 3" w:semiHidden="0" w:uiPriority="62" w:unhideWhenUsed="0"/>
-    <w:lsdException w:name="Medium Shading 1 Accent 3" w:semiHidden="0" w:uiPriority="63" w:unhideWhenUsed="0"/>
-    <w:lsdException w:name="Medium Shading 2 Accent 3" w:semiHidden="0" w:uiPriority="64" w:unhideWhenUsed="0"/>
-    <w:lsdException w:name="Medium List 1 Accent 3" w:semiHidden="0" w:uiPriority="65" w:unhideWhenUsed="0"/>
-    <w:lsdException w:name="Medium List 2 Accent 3" w:semiHidden="0" w:uiPriority="66" w:unhideWhenUsed="0"/>
-    <w:lsdException w:name="Medium Grid 1 Accent 3" w:semiHidden="0" w:uiPriority="67" w:unhideWhenUsed="0"/>
-    <w:lsdException w:name="Medium Grid 2 Accent 3" w:semiHidden="0" w:uiPriority="68" w:unhideWhenUsed="0"/>
-    <w:lsdException w:name="Medium Grid 3 Accent 3" w:semiHidden="0" w:uiPriority="69" w:unhideWhenUsed="0"/>
-    <w:lsdException w:name="Dark List Accent 3" w:semiHidden="0" w:uiPriority="70" w:unhideWhenUsed="0"/>
-    <w:lsdException w:name="Colorful Shading Accent 3" w:semiHidden="0" w:uiPriority="71" w:unhideWhenUsed="0"/>
-    <w:lsdException w:name="Colorful List Accent 3" w:semiHidden="0" w:uiPriority="72" w:unhideWhenUsed="0"/>
-    <w:lsdException w:name="Colorful Grid Accent 3" w:semiHidden="0" w:uiPriority="73" w:unhideWhenUsed="0"/>
-    <w:lsdException w:name="Light Shading Accent 4" w:semiHidden="0" w:uiPriority="60" w:unhideWhenUsed="0"/>
-    <w:lsdException w:name="Light List Accent 4" w:semiHidden="0" w:uiPriority="61" w:unhideWhenUsed="0"/>
-    <w:lsdException w:name="Light Grid Accent 4" w:semiHidden="0" w:uiPriority="62" w:unhideWhenUsed="0"/>
-    <w:lsdException w:name="Medium Shading 1 Accent 4" w:semiHidden="0" w:uiPriority="63" w:unhideWhenUsed="0"/>
-    <w:lsdException w:name="Medium Shading 2 Accent 4" w:semiHidden="0" w:uiPriority="64" w:unhideWhenUsed="0"/>
-    <w:lsdException w:name="Medium List 1 Accent 4" w:semiHidden="0" w:uiPriority="65" w:unhideWhenUsed="0"/>
-    <w:lsdException w:name="Medium List 2 Accent 4" w:semiHidden="0" w:uiPriority="66" w:unhideWhenUsed="0"/>
-    <w:lsdException w:name="Medium Grid 1 Accent 4" w:semiHidden="0" w:uiPriority="67" w:unhideWhenUsed="0"/>
-    <w:lsdException w:name="Medium Grid 2 Accent 4" w:semiHidden="0" w:uiPriority="68" w:unhideWhenUsed="0"/>
-    <w:lsdException w:name="Medium Grid 3 Accent 4" w:semiHidden="0" w:uiPriority="69" w:unhideWhenUsed="0"/>
-    <w:lsdException w:name="Dark List Accent 4" w:semiHidden="0" w:uiPriority="70" w:unhideWhenUsed="0"/>
-    <w:lsdException w:name="Colorful Shading Accent 4" w:semiHidden="0" w:uiPriority="71" w:unhideWhenUsed="0"/>
-    <w:lsdException w:name="Colorful List Accent 4" w:semiHidden="0" w:uiPriority="72" w:unhideWhenUsed="0"/>
-    <w:lsdException w:name="Colorful Grid Accent 4" w:semiHidden="0" w:uiPriority="73" w:unhideWhenUsed="0"/>
-    <w:lsdException w:name="Light Shading Accent 5" w:semiHidden="0" w:uiPriority="60" w:unhideWhenUsed="0"/>
-    <w:lsdException w:name="Light List Accent 5" w:semiHidden="0" w:uiPriority="61" w:unhideWhenUsed="0"/>
-    <w:lsdException w:name="Light Grid Accent 5" w:semiHidden="0" w:uiPriority="62" w:unhideWhenUsed="0"/>
-    <w:lsdException w:name="Medium Shading 1 Accent 5" w:semiHidden="0" w:uiPriority="63" w:unhideWhenUsed="0"/>
-    <w:lsdException w:name="Medium Shading 2 Accent 5" w:semiHidden="0" w:uiPriority="64" w:unhideWhenUsed="0"/>
-    <w:lsdException w:name="Medium List 1 Accent 5" w:semiHidden="0" w:uiPriority="65" w:unhideWhenUsed="0"/>
-    <w:lsdException w:name="Medium List 2 Accent 5" w:semiHidden="0" w:uiPriority="66" w:unhideWhenUsed="0"/>
-    <w:lsdException w:name="Medium Grid 1 Accent 5" w:semiHidden="0" w:uiPriority="67" w:unhideWhenUsed="0"/>
-    <w:lsdException w:name="Medium Grid 2 Accent 5" w:semiHidden="0" w:uiPriority="68" w:unhideWhenUsed="0"/>
-    <w:lsdException w:name="Medium Grid 3 Accent 5" w:semiHidden="0" w:uiPriority="69" w:unhideWhenUsed="0"/>
-    <w:lsdException w:name="Dark List Accent 5" w:semiHidden="0" w:uiPriority="70" w:unhideWhenUsed="0"/>
-    <w:lsdException w:name="Colorful Shading Accent 5" w:semiHidden="0" w:uiPriority="71" w:unhideWhenUsed="0"/>
-    <w:lsdException w:name="Colorful List Accent 5" w:semiHidden="0" w:uiPriority="72" w:unhideWhenUsed="0"/>
-    <w:lsdException w:name="Colorful Grid Accent 5" w:semiHidden="0" w:uiPriority="73" w:unhideWhenUsed="0"/>
-    <w:lsdException w:name="Light Shading Accent 6" w:semiHidden="0" w:uiPriority="60" w:unhideWhenUsed="0"/>
-    <w:lsdException w:name="Light List Accent 6" w:semiHidden="0" w:uiPriority="61" w:unhideWhenUsed="0"/>
-    <w:lsdException w:name="Light Grid Accent 6" w:semiHidden="0" w:uiPriority="62" w:unhideWhenUsed="0"/>
-    <w:lsdException w:name="Medium Shading 1 Accent 6" w:semiHidden="0" w:uiPriority="63" w:unhideWhenUsed="0"/>
-    <w:lsdException w:name="Medium Shading 2 Accent 6" w:semiHidden="0" w:uiPriority="64" w:unhideWhenUsed="0"/>
-    <w:lsdException w:name="Medium List 1 Accent 6" w:semiHidden="0" w:uiPriority="65" w:unhideWhenUsed="0"/>
-    <w:lsdException w:name="Medium List 2 Accent 6" w:semiHidden="0" w:uiPriority="66" w:unhideWhenUsed="0"/>
-    <w:lsdException w:name="Medium Grid 1 Accent 6" w:semiHidden="0" w:uiPriority="67" w:unhideWhenUsed="0"/>
-    <w:lsdException w:name="Medium Grid 2 Accent 6" w:semiHidden="0" w:uiPriority="68" w:unhideWhenUsed="0"/>
-    <w:lsdException w:name="Medium Grid 3 Accent 6" w:semiHidden="0" w:uiPriority="69" w:unhideWhenUsed="0"/>
-    <w:lsdException w:name="Dark List Accent 6" w:semiHidden="0" w:uiPriority="70" w:unhideWhenUsed="0"/>
-    <w:lsdException w:name="Colorful Shading Accent 6" w:semiHidden="0" w:uiPriority="71" w:unhideWhenUsed="0"/>
-    <w:lsdException w:name="Colorful List Accent 6" w:semiHidden="0" w:uiPriority="72" w:unhideWhenUsed="0"/>
-    <w:lsdException w:name="Colorful Grid Accent 6" w:semiHidden="0" w:uiPriority="73" w:unhideWhenUsed="0"/>
-    <w:lsdException w:name="Subtle Emphasis" w:semiHidden="0" w:uiPriority="19" w:unhideWhenUsed="0" w:qFormat="1"/>
-    <w:lsdException w:name="Intense Emphasis" w:semiHidden="0" w:uiPriority="21" w:unhideWhenUsed="0" w:qFormat="1"/>
-    <w:lsdException w:name="Subtle Reference" w:semiHidden="0" w:uiPriority="31" w:unhideWhenUsed="0" w:qFormat="1"/>
-    <w:lsdException w:name="Intense Reference" w:semiHidden="0" w:uiPriority="32" w:unhideWhenUsed="0" w:qFormat="1"/>
-    <w:lsdException w:name="Book Title" w:semiHidden="0" w:uiPriority="33" w:unhideWhenUsed="0" w:qFormat="1"/>
-    <w:lsdException w:name="Bibliography" w:uiPriority="37"/>
-    <w:lsdException w:name="TOC Heading" w:uiPriority="39" w:qFormat="1"/>
+  <w:latentStyles w:defLockedState="0" w:defUIPriority="99" w:defSemiHidden="0" w:defUnhideWhenUsed="0" w:defQFormat="0" w:count="371">
+    <w:lsdException w:name="Normal" w:uiPriority="0" w:qFormat="1"/>
+    <w:lsdException w:name="heading 1" w:uiPriority="9" w:qFormat="1"/>
+    <w:lsdException w:name="heading 2" w:semiHidden="1" w:uiPriority="9" w:unhideWhenUsed="1" w:qFormat="1"/>
+    <w:lsdException w:name="heading 3" w:semiHidden="1" w:uiPriority="9" w:unhideWhenUsed="1" w:qFormat="1"/>
+    <w:lsdException w:name="heading 4" w:semiHidden="1" w:uiPriority="9" w:unhideWhenUsed="1" w:qFormat="1"/>
+    <w:lsdException w:name="heading 5" w:semiHidden="1" w:uiPriority="9" w:unhideWhenUsed="1" w:qFormat="1"/>
+    <w:lsdException w:name="heading 6" w:semiHidden="1" w:uiPriority="9" w:unhideWhenUsed="1" w:qFormat="1"/>
+    <w:lsdException w:name="heading 7" w:semiHidden="1" w:uiPriority="9" w:unhideWhenUsed="1" w:qFormat="1"/>
+    <w:lsdException w:name="heading 8" w:semiHidden="1" w:uiPriority="9" w:unhideWhenUsed="1" w:qFormat="1"/>
+    <w:lsdException w:name="heading 9" w:semiHidden="1" w:uiPriority="9" w:unhideWhenUsed="1" w:qFormat="1"/>
+    <w:lsdException w:name="index 1" w:semiHidden="1" w:unhideWhenUsed="1"/>
+    <w:lsdException w:name="index 2" w:semiHidden="1" w:unhideWhenUsed="1"/>
+    <w:lsdException w:name="index 3" w:semiHidden="1" w:unhideWhenUsed="1"/>
+    <w:lsdException w:name="index 4" w:semiHidden="1" w:unhideWhenUsed="1"/>
+    <w:lsdException w:name="index 5" w:semiHidden="1" w:unhideWhenUsed="1"/>
+    <w:lsdException w:name="index 6" w:semiHidden="1" w:unhideWhenUsed="1"/>
+    <w:lsdException w:name="index 7" w:semiHidden="1" w:unhideWhenUsed="1"/>
+    <w:lsdException w:name="index 8" w:semiHidden="1" w:unhideWhenUsed="1"/>
+    <w:lsdException w:name="index 9" w:semiHidden="1" w:unhideWhenUsed="1"/>
+    <w:lsdException w:name="toc 1" w:semiHidden="1" w:uiPriority="39" w:unhideWhenUsed="1"/>
+    <w:lsdException w:name="toc 2" w:semiHidden="1" w:uiPriority="39" w:unhideWhenUsed="1"/>
+    <w:lsdException w:name="toc 3" w:semiHidden="1" w:uiPriority="39" w:unhideWhenUsed="1"/>
+    <w:lsdException w:name="toc 4" w:semiHidden="1" w:uiPriority="39" w:unhideWhenUsed="1"/>
+    <w:lsdException w:name="toc 5" w:semiHidden="1" w:uiPriority="39" w:unhideWhenUsed="1"/>
+    <w:lsdException w:name="toc 6" w:semiHidden="1" w:uiPriority="39" w:unhideWhenUsed="1"/>
+    <w:lsdException w:name="toc 7" w:semiHidden="1" w:uiPriority="39" w:unhideWhenUsed="1"/>
+    <w:lsdException w:name="toc 8" w:semiHidden="1" w:uiPriority="39" w:unhideWhenUsed="1"/>
+    <w:lsdException w:name="toc 9" w:semiHidden="1" w:uiPriority="39" w:unhideWhenUsed="1"/>
+    <w:lsdException w:name="Normal Indent" w:semiHidden="1" w:unhideWhenUsed="1"/>
+    <w:lsdException w:name="footnote text" w:semiHidden="1" w:unhideWhenUsed="1"/>
+    <w:lsdException w:name="annotation text" w:semiHidden="1" w:unhideWhenUsed="1"/>
+    <w:lsdException w:name="header" w:semiHidden="1" w:unhideWhenUsed="1"/>
+    <w:lsdException w:name="footer" w:semiHidden="1" w:unhideWhenUsed="1"/>
+    <w:lsdException w:name="index heading" w:semiHidden="1" w:unhideWhenUsed="1"/>
+    <w:lsdException w:name="caption" w:semiHidden="1" w:uiPriority="35" w:unhideWhenUsed="1" w:qFormat="1"/>
+    <w:lsdException w:name="table of figures" w:semiHidden="1" w:unhideWhenUsed="1"/>
+    <w:lsdException w:name="envelope address" w:semiHidden="1" w:unhideWhenUsed="1"/>
+    <w:lsdException w:name="envelope return" w:semiHidden="1" w:unhideWhenUsed="1"/>
+    <w:lsdException w:name="footnote reference" w:semiHidden="1" w:unhideWhenUsed="1"/>
+    <w:lsdException w:name="annotation reference" w:semiHidden="1" w:unhideWhenUsed="1"/>
+    <w:lsdException w:name="line number" w:semiHidden="1" w:unhideWhenUsed="1"/>
+    <w:lsdException w:name="page number" w:semiHidden="1" w:unhideWhenUsed="1"/>
+    <w:lsdException w:name="endnote reference" w:semiHidden="1" w:unhideWhenUsed="1"/>
+    <w:lsdException w:name="endnote text" w:semiHidden="1" w:unhideWhenUsed="1"/>
+    <w:lsdException w:name="table of authorities" w:semiHidden="1" w:unhideWhenUsed="1"/>
+    <w:lsdException w:name="macro" w:semiHidden="1" w:unhideWhenUsed="1"/>
+    <w:lsdException w:name="toa heading" w:semiHidden="1" w:unhideWhenUsed="1"/>
+    <w:lsdException w:name="List" w:semiHidden="1" w:unhideWhenUsed="1"/>
+    <w:lsdException w:name="List Bullet" w:semiHidden="1" w:unhideWhenUsed="1"/>
+    <w:lsdException w:name="List Number" w:semiHidden="1" w:unhideWhenUsed="1"/>
+    <w:lsdException w:name="List 2" w:semiHidden="1" w:unhideWhenUsed="1"/>
+    <w:lsdException w:name="List 3" w:semiHidden="1" w:unhideWhenUsed="1"/>
+    <w:lsdException w:name="List 4" w:semiHidden="1" w:unhideWhenUsed="1"/>
+    <w:lsdException w:name="List 5" w:semiHidden="1" w:unhideWhenUsed="1"/>
+    <w:lsdException w:name="List Bullet 2" w:semiHidden="1" w:unhideWhenUsed="1"/>
+    <w:lsdException w:name="List Bullet 3" w:semiHidden="1" w:unhideWhenUsed="1"/>
+    <w:lsdException w:name="List Bullet 4" w:semiHidden="1" w:unhideWhenUsed="1"/>
+    <w:lsdException w:name="List Bullet 5" w:semiHidden="1" w:unhideWhenUsed="1"/>
+    <w:lsdException w:name="List Number 2" w:semiHidden="1" w:unhideWhenUsed="1"/>
+    <w:lsdException w:name="List Number 3" w:semiHidden="1" w:unhideWhenUsed="1"/>
+    <w:lsdException w:name="List Number 4" w:semiHidden="1" w:unhideWhenUsed="1"/>
+    <w:lsdException w:name="List Number 5" w:semiHidden="1" w:unhideWhenUsed="1"/>
+    <w:lsdException w:name="Title" w:uiPriority="10" w:qFormat="1"/>
+    <w:lsdException w:name="Closing" w:semiHidden="1" w:unhideWhenUsed="1"/>
+    <w:lsdException w:name="Signature" w:semiHidden="1" w:unhideWhenUsed="1"/>
+    <w:lsdException w:name="Default Paragraph Font" w:semiHidden="1" w:uiPriority="1" w:unhideWhenUsed="1"/>
+    <w:lsdException w:name="Body Text" w:semiHidden="1" w:unhideWhenUsed="1"/>
+    <w:lsdException w:name="Body Text Indent" w:semiHidden="1" w:unhideWhenUsed="1"/>
+    <w:lsdException w:name="List Continue" w:semiHidden="1" w:unhideWhenUsed="1"/>
+    <w:lsdException w:name="List Continue 2" w:semiHidden="1" w:unhideWhenUsed="1"/>
+    <w:lsdException w:name="List Continue 3" w:semiHidden="1" w:unhideWhenUsed="1"/>
+    <w:lsdException w:name="List Continue 4" w:semiHidden="1" w:unhideWhenUsed="1"/>
+    <w:lsdException w:name="List Continue 5" w:semiHidden="1" w:unhideWhenUsed="1"/>
+    <w:lsdException w:name="Message Header" w:semiHidden="1" w:unhideWhenUsed="1"/>
+    <w:lsdException w:name="Subtitle" w:uiPriority="11" w:qFormat="1"/>
+    <w:lsdException w:name="Salutation" w:semiHidden="1" w:unhideWhenUsed="1"/>
+    <w:lsdException w:name="Date" w:semiHidden="1" w:unhideWhenUsed="1"/>
+    <w:lsdException w:name="Body Text First Indent" w:semiHidden="1" w:unhideWhenUsed="1"/>
+    <w:lsdException w:name="Body Text First Indent 2" w:semiHidden="1" w:unhideWhenUsed="1"/>
+    <w:lsdException w:name="Note Heading" w:semiHidden="1" w:unhideWhenUsed="1"/>
+    <w:lsdException w:name="Body Text 2" w:semiHidden="1" w:unhideWhenUsed="1"/>
+    <w:lsdException w:name="Body Text 3" w:semiHidden="1" w:unhideWhenUsed="1"/>
+    <w:lsdException w:name="Body Text Indent 2" w:semiHidden="1" w:unhideWhenUsed="1"/>
+    <w:lsdException w:name="Body Text Indent 3" w:semiHidden="1" w:unhideWhenUsed="1"/>
+    <w:lsdException w:name="Block Text" w:semiHidden="1" w:unhideWhenUsed="1"/>
+    <w:lsdException w:name="Hyperlink" w:semiHidden="1" w:unhideWhenUsed="1"/>
+    <w:lsdException w:name="FollowedHyperlink" w:semiHidden="1" w:unhideWhenUsed="1"/>
+    <w:lsdException w:name="Strong" w:uiPriority="22" w:qFormat="1"/>
+    <w:lsdException w:name="Emphasis" w:uiPriority="20" w:qFormat="1"/>
+    <w:lsdException w:name="Document Map" w:semiHidden="1" w:unhideWhenUsed="1"/>
+    <w:lsdException w:name="Plain Text" w:semiHidden="1" w:unhideWhenUsed="1"/>
+    <w:lsdException w:name="E-mail Signature" w:semiHidden="1" w:unhideWhenUsed="1"/>
+    <w:lsdException w:name="HTML Top of Form" w:semiHidden="1" w:unhideWhenUsed="1"/>
+    <w:lsdException w:name="HTML Bottom of Form" w:semiHidden="1" w:unhideWhenUsed="1"/>
+    <w:lsdException w:name="Normal (Web)" w:semiHidden="1" w:unhideWhenUsed="1"/>
+    <w:lsdException w:name="HTML Acronym" w:semiHidden="1" w:unhideWhenUsed="1"/>
+    <w:lsdException w:name="HTML Address" w:semiHidden="1" w:unhideWhenUsed="1"/>
+    <w:lsdException w:name="HTML Cite" w:semiHidden="1" w:unhideWhenUsed="1"/>
+    <w:lsdException w:name="HTML Code" w:semiHidden="1" w:unhideWhenUsed="1"/>
+    <w:lsdException w:name="HTML Definition" w:semiHidden="1" w:unhideWhenUsed="1"/>
+    <w:lsdException w:name="HTML Keyboard" w:semiHidden="1" w:unhideWhenUsed="1"/>
+    <w:lsdException w:name="HTML Preformatted" w:semiHidden="1" w:unhideWhenUsed="1"/>
+    <w:lsdException w:name="HTML Sample" w:semiHidden="1" w:unhideWhenUsed="1"/>
+    <w:lsdException w:name="HTML Typewriter" w:semiHidden="1" w:unhideWhenUsed="1"/>
+    <w:lsdException w:name="HTML Variable" w:semiHidden="1" w:unhideWhenUsed="1"/>
+    <w:lsdException w:name="Normal Table" w:semiHidden="1" w:unhideWhenUsed="1"/>
+    <w:lsdException w:name="annotation subject" w:semiHidden="1" w:unhideWhenUsed="1"/>
+    <w:lsdException w:name="No List" w:semiHidden="1" w:unhideWhenUsed="1"/>
+    <w:lsdException w:name="Outline List 1" w:semiHidden="1" w:unhideWhenUsed="1"/>
+    <w:lsdException w:name="Outline List 2" w:semiHidden="1" w:unhideWhenUsed="1"/>
+    <w:lsdException w:name="Outline List 3" w:semiHidden="1" w:unhideWhenUsed="1"/>
+    <w:lsdException w:name="Table Simple 1" w:semiHidden="1" w:unhideWhenUsed="1"/>
+    <w:lsdException w:name="Table Simple 2" w:semiHidden="1" w:unhideWhenUsed="1"/>
+    <w:lsdException w:name="Table Simple 3" w:semiHidden="1" w:unhideWhenUsed="1"/>
+    <w:lsdException w:name="Table Classic 1" w:semiHidden="1" w:unhideWhenUsed="1"/>
+    <w:lsdException w:name="Table Classic 2" w:semiHidden="1" w:unhideWhenUsed="1"/>
+    <w:lsdException w:name="Table Classic 3" w:semiHidden="1" w:unhideWhenUsed="1"/>
+    <w:lsdException w:name="Table Classic 4" w:semiHidden="1" w:unhideWhenUsed="1"/>
+    <w:lsdException w:name="Table Colorful 1" w:semiHidden="1" w:unhideWhenUsed="1"/>
+    <w:lsdException w:name="Table Colorful 2" w:semiHidden="1" w:unhideWhenUsed="1"/>
+    <w:lsdException w:name="Table Colorful 3" w:semiHidden="1" w:unhideWhenUsed="1"/>
+    <w:lsdException w:name="Table Columns 1" w:semiHidden="1" w:unhideWhenUsed="1"/>
+    <w:lsdException w:name="Table Columns 2" w:semiHidden="1" w:unhideWhenUsed="1"/>
+    <w:lsdException w:name="Table Columns 3" w:semiHidden="1" w:unhideWhenUsed="1"/>
+    <w:lsdException w:name="Table Columns 4" w:semiHidden="1" w:unhideWhenUsed="1"/>
+    <w:lsdException w:name="Table Columns 5" w:semiHidden="1" w:unhideWhenUsed="1"/>
+    <w:lsdException w:name="Table Grid 1" w:semiHidden="1" w:unhideWhenUsed="1"/>
+    <w:lsdException w:name="Table Grid 2" w:semiHidden="1" w:unhideWhenUsed="1"/>
+    <w:lsdException w:name="Table Grid 3" w:semiHidden="1" w:unhideWhenUsed="1"/>
+    <w:lsdException w:name="Table Grid 4" w:semiHidden="1" w:unhideWhenUsed="1"/>
+    <w:lsdException w:name="Table Grid 5" w:semiHidden="1" w:unhideWhenUsed="1"/>
+    <w:lsdException w:name="Table Grid 6" w:semiHidden="1" w:unhideWhenUsed="1"/>
+    <w:lsdException w:name="Table Grid 7" w:semiHidden="1" w:unhideWhenUsed="1"/>
+    <w:lsdException w:name="Table Grid 8" w:semiHidden="1" w:unhideWhenUsed="1"/>
+    <w:lsdException w:name="Table List 1" w:semiHidden="1" w:unhideWhenUsed="1"/>
+    <w:lsdException w:name="Table List 2" w:semiHidden="1" w:unhideWhenUsed="1"/>
+    <w:lsdException w:name="Table List 3" w:semiHidden="1" w:unhideWhenUsed="1"/>
+    <w:lsdException w:name="Table List 4" w:semiHidden="1" w:unhideWhenUsed="1"/>
+    <w:lsdException w:name="Table List 5" w:semiHidden="1" w:unhideWhenUsed="1"/>
+    <w:lsdException w:name="Table List 6" w:semiHidden="1" w:unhideWhenUsed="1"/>
+    <w:lsdException w:name="Table List 7" w:semiHidden="1" w:unhideWhenUsed="1"/>
+    <w:lsdException w:name="Table List 8" w:semiHidden="1" w:unhideWhenUsed="1"/>
+    <w:lsdException w:name="Table 3D effects 1" w:semiHidden="1" w:unhideWhenUsed="1"/>
+    <w:lsdException w:name="Table 3D effects 2" w:semiHidden="1" w:unhideWhenUsed="1"/>
+    <w:lsdException w:name="Table 3D effects 3" w:semiHidden="1" w:unhideWhenUsed="1"/>
+    <w:lsdException w:name="Table Contemporary" w:semiHidden="1" w:unhideWhenUsed="1"/>
+    <w:lsdException w:name="Table Elegant" w:semiHidden="1" w:unhideWhenUsed="1"/>
+    <w:lsdException w:name="Table Professional" w:semiHidden="1" w:unhideWhenUsed="1"/>
+    <w:lsdException w:name="Table Subtle 1" w:semiHidden="1" w:unhideWhenUsed="1"/>
+    <w:lsdException w:name="Table Subtle 2" w:semiHidden="1" w:unhideWhenUsed="1"/>
+    <w:lsdException w:name="Table Web 1" w:semiHidden="1" w:unhideWhenUsed="1"/>
+    <w:lsdException w:name="Table Web 2" w:semiHidden="1" w:unhideWhenUsed="1"/>
+    <w:lsdException w:name="Table Web 3" w:semiHidden="1" w:unhideWhenUsed="1"/>
+    <w:lsdException w:name="Balloon Text" w:semiHidden="1" w:unhideWhenUsed="1"/>
+    <w:lsdException w:name="Table Grid" w:uiPriority="59"/>
+    <w:lsdException w:name="Table Theme" w:semiHidden="1" w:unhideWhenUsed="1"/>
+    <w:lsdException w:name="Placeholder Text" w:semiHidden="1"/>
+    <w:lsdException w:name="No Spacing" w:uiPriority="1" w:qFormat="1"/>
+    <w:lsdException w:name="Light Shading" w:uiPriority="60"/>
+    <w:lsdException w:name="Light List" w:uiPriority="61"/>
+    <w:lsdException w:name="Light Grid" w:uiPriority="62"/>
+    <w:lsdException w:name="Medium Shading 1" w:uiPriority="63"/>
+    <w:lsdException w:name="Medium Shading 2" w:uiPriority="64"/>
+    <w:lsdException w:name="Medium List 1" w:uiPriority="65"/>
+    <w:lsdException w:name="Medium List 2" w:uiPriority="66"/>
+    <w:lsdException w:name="Medium Grid 1" w:uiPriority="67"/>
+    <w:lsdException w:name="Medium Grid 2" w:uiPriority="68"/>
+    <w:lsdException w:name="Medium Grid 3" w:uiPriority="69"/>
+    <w:lsdException w:name="Dark List" w:uiPriority="70"/>
+    <w:lsdException w:name="Colorful Shading" w:uiPriority="71"/>
+    <w:lsdException w:name="Colorful List" w:uiPriority="72"/>
+    <w:lsdException w:name="Colorful Grid" w:uiPriority="73"/>
+    <w:lsdException w:name="Light Shading Accent 1" w:uiPriority="60"/>
+    <w:lsdException w:name="Light List Accent 1" w:uiPriority="61"/>
+    <w:lsdException w:name="Light Grid Accent 1" w:uiPriority="62"/>
+    <w:lsdException w:name="Medium Shading 1 Accent 1" w:uiPriority="63"/>
+    <w:lsdException w:name="Medium Shading 2 Accent 1" w:uiPriority="64"/>
+    <w:lsdException w:name="Medium List 1 Accent 1" w:uiPriority="65"/>
+    <w:lsdException w:name="Revision" w:semiHidden="1"/>
+    <w:lsdException w:name="List Paragraph" w:uiPriority="34" w:qFormat="1"/>
+    <w:lsdException w:name="Quote" w:uiPriority="29" w:qFormat="1"/>
+    <w:lsdException w:name="Intense Quote" w:uiPriority="30" w:qFormat="1"/>
+    <w:lsdException w:name="Medium List 2 Accent 1" w:uiPriority="66"/>
+    <w:lsdException w:name="Medium Grid 1 Accent 1" w:uiPriority="67"/>
+    <w:lsdException w:name="Medium Grid 2 Accent 1" w:uiPriority="68"/>
+    <w:lsdException w:name="Medium Grid 3 Accent 1" w:uiPriority="69"/>
+    <w:lsdException w:name="Dark List Accent 1" w:uiPriority="70"/>
+    <w:lsdException w:name="Colorful Shading Accent 1" w:uiPriority="71"/>
+    <w:lsdException w:name="Colorful List Accent 1" w:uiPriority="72"/>
+    <w:lsdException w:name="Colorful Grid Accent 1" w:uiPriority="73"/>
+    <w:lsdException w:name="Light Shading Accent 2" w:uiPriority="60"/>
+    <w:lsdException w:name="Light List Accent 2" w:uiPriority="61"/>
+    <w:lsdException w:name="Light Grid Accent 2" w:uiPriority="62"/>
+    <w:lsdException w:name="Medium Shading 1 Accent 2" w:uiPriority="63"/>
+    <w:lsdException w:name="Medium Shading 2 Accent 2" w:uiPriority="64"/>
+    <w:lsdException w:name="Medium List 1 Accent 2" w:uiPriority="65"/>
+    <w:lsdException w:name="Medium List 2 Accent 2" w:uiPriority="66"/>
+    <w:lsdException w:name="Medium Grid 1 Accent 2" w:uiPriority="67"/>
+    <w:lsdException w:name="Medium Grid 2 Accent 2" w:uiPriority="68"/>
+    <w:lsdException w:name="Medium Grid 3 Accent 2" w:uiPriority="69"/>
+    <w:lsdException w:name="Dark List Accent 2" w:uiPriority="70"/>
+    <w:lsdException w:name="Colorful Shading Accent 2" w:uiPriority="71"/>
+    <w:lsdException w:name="Colorful List Accent 2" w:uiPriority="72"/>
+    <w:lsdException w:name="Colorful Grid Accent 2" w:uiPriority="73"/>
+    <w:lsdException w:name="Light Shading Accent 3" w:uiPriority="60"/>
+    <w:lsdException w:name="Light List Accent 3" w:uiPriority="61"/>
+    <w:lsdException w:name="Light Grid Accent 3" w:uiPriority="62"/>
+    <w:lsdException w:name="Medium Shading 1 Accent 3" w:uiPriority="63"/>
+    <w:lsdException w:name="Medium Shading 2 Accent 3" w:uiPriority="64"/>
+    <w:lsdException w:name="Medium List 1 Accent 3" w:uiPriority="65"/>
+    <w:lsdException w:name="Medium List 2 Accent 3" w:uiPriority="66"/>
+    <w:lsdException w:name="Medium Grid 1 Accent 3" w:uiPriority="67"/>
+    <w:lsdException w:name="Medium Grid 2 Accent 3" w:uiPriority="68"/>
+    <w:lsdException w:name="Medium Grid 3 Accent 3" w:uiPriority="69"/>
+    <w:lsdException w:name="Dark List Accent 3" w:uiPriority="70"/>
+    <w:lsdException w:name="Colorful Shading Accent 3" w:uiPriority="71"/>
+    <w:lsdException w:name="Colorful List Accent 3" w:uiPriority="72"/>
+    <w:lsdException w:name="Colorful Grid Accent 3" w:uiPriority="73"/>
+    <w:lsdException w:name="Light Shading Accent 4" w:uiPriority="60"/>
+    <w:lsdException w:name="Light List Accent 4" w:uiPriority="61"/>
+    <w:lsdException w:name="Light Grid Accent 4" w:uiPriority="62"/>
+    <w:lsdException w:name="Medium Shading 1 Accent 4" w:uiPriority="63"/>
+    <w:lsdException w:name="Medium Shading 2 Accent 4" w:uiPriority="64"/>
+    <w:lsdException w:name="Medium List 1 Accent 4" w:uiPriority="65"/>
+    <w:lsdException w:name="Medium List 2 Accent 4" w:uiPriority="66"/>
+    <w:lsdException w:name="Medium Grid 1 Accent 4" w:uiPriority="67"/>
+    <w:lsdException w:name="Medium Grid 2 Accent 4" w:uiPriority="68"/>
+    <w:lsdException w:name="Medium Grid 3 Accent 4" w:uiPriority="69"/>
+    <w:lsdException w:name="Dark List Accent 4" w:uiPriority="70"/>
+    <w:lsdException w:name="Colorful Shading Accent 4" w:uiPriority="71"/>
+    <w:lsdException w:name="Colorful List Accent 4" w:uiPriority="72"/>
+    <w:lsdException w:name="Colorful Grid Accent 4" w:uiPriority="73"/>
+    <w:lsdException w:name="Light Shading Accent 5" w:uiPriority="60"/>
+    <w:lsdException w:name="Light List Accent 5" w:uiPriority="61"/>
+    <w:lsdException w:name="Light Grid Accent 5" w:uiPriority="62"/>
+    <w:lsdException w:name="Medium Shading 1 Accent 5" w:uiPriority="63"/>
+    <w:lsdException w:name="Medium Shading 2 Accent 5" w:uiPriority="64"/>
+    <w:lsdException w:name="Medium List 1 Accent 5" w:uiPriority="65"/>
+    <w:lsdException w:name="Medium List 2 Accent 5" w:uiPriority="66"/>
+    <w:lsdException w:name="Medium Grid 1 Accent 5" w:uiPriority="67"/>
+    <w:lsdException w:name="Medium Grid 2 Accent 5" w:uiPriority="68"/>
+    <w:lsdException w:name="Medium Grid 3 Accent 5" w:uiPriority="69"/>
+    <w:lsdException w:name="Dark List Accent 5" w:uiPriority="70"/>
+    <w:lsdException w:name="Colorful Shading Accent 5" w:uiPriority="71"/>
+    <w:lsdException w:name="Colorful List Accent 5" w:uiPriority="72"/>
+    <w:lsdException w:name="Colorful Grid Accent 5" w:uiPriority="73"/>
+    <w:lsdException w:name="Light Shading Accent 6" w:uiPriority="60"/>
+    <w:lsdException w:name="Light List Accent 6" w:uiPriority="61"/>
+    <w:lsdException w:name="Light Grid Accent 6" w:uiPriority="62"/>
+    <w:lsdException w:name="Medium Shading 1 Accent 6" w:uiPriority="63"/>
+    <w:lsdException w:name="Medium Shading 2 Accent 6" w:uiPriority="64"/>
+    <w:lsdException w:name="Medium List 1 Accent 6" w:uiPriority="65"/>
+    <w:lsdException w:name="Medium List 2 Accent 6" w:uiPriority="66"/>
+    <w:lsdException w:name="Medium Grid 1 Accent 6" w:uiPriority="67"/>
+    <w:lsdException w:name="Medium Grid 2 Accent 6" w:uiPriority="68"/>
+    <w:lsdException w:name="Medium Grid 3 Accent 6" w:uiPriority="69"/>
+    <w:lsdException w:name="Dark List Accent 6" w:uiPriority="70"/>
+    <w:lsdException w:name="Colorful Shading Accent 6" w:uiPriority="71"/>
+    <w:lsdException w:name="Colorful List Accent 6" w:uiPriority="72"/>
+    <w:lsdException w:name="Colorful Grid Accent 6" w:uiPriority="73"/>
+    <w:lsdException w:name="Subtle Emphasis" w:uiPriority="19" w:qFormat="1"/>
+    <w:lsdException w:name="Intense Emphasis" w:uiPriority="21" w:qFormat="1"/>
+    <w:lsdException w:name="Subtle Reference" w:uiPriority="31" w:qFormat="1"/>
+    <w:lsdException w:name="Intense Reference" w:uiPriority="32" w:qFormat="1"/>
+    <w:lsdException w:name="Book Title" w:uiPriority="33" w:qFormat="1"/>
+    <w:lsdException w:name="Bibliography" w:semiHidden="1" w:uiPriority="37" w:unhideWhenUsed="1"/>
+    <w:lsdException w:name="TOC Heading" w:semiHidden="1" w:uiPriority="39" w:unhideWhenUsed="1" w:qFormat="1"/>
+    <w:lsdException w:name="Plain Table 1" w:uiPriority="41"/>
+    <w:lsdException w:name="Plain Table 2" w:uiPriority="42"/>
+    <w:lsdException w:name="Plain Table 3" w:uiPriority="43"/>
+    <w:lsdException w:name="Plain Table 4" w:uiPriority="44"/>
+    <w:lsdException w:name="Plain Table 5" w:uiPriority="45"/>
+    <w:lsdException w:name="Grid Table Light" w:uiPriority="40"/>
+    <w:lsdException w:name="Grid Table 1 Light" w:uiPriority="46"/>
+    <w:lsdException w:name="Grid Table 2" w:uiPriority="47"/>
+    <w:lsdException w:name="Grid Table 3" w:uiPriority="48"/>
+    <w:lsdException w:name="Grid Table 4" w:uiPriority="49"/>
+    <w:lsdException w:name="Grid Table 5 Dark" w:uiPriority="50"/>
+    <w:lsdException w:name="Grid Table 6 Colorful" w:uiPriority="51"/>
+    <w:lsdException w:name="Grid Table 7 Colorful" w:uiPriority="52"/>
+    <w:lsdException w:name="Grid Table 1 Light Accent 1" w:uiPriority="46"/>
+    <w:lsdException w:name="Grid Table 2 Accent 1" w:uiPriority="47"/>
+    <w:lsdException w:name="Grid Table 3 Accent 1" w:uiPriority="48"/>
+    <w:lsdException w:name="Grid Table 4 Accent 1" w:uiPriority="49"/>
+    <w:lsdException w:name="Grid Table 5 Dark Accent 1" w:uiPriority="50"/>
+    <w:lsdException w:name="Grid Table 6 Colorful Accent 1" w:uiPriority="51"/>
+    <w:lsdException w:name="Grid Table 7 Colorful Accent 1" w:uiPriority="52"/>
+    <w:lsdException w:name="Grid Table 1 Light Accent 2" w:uiPriority="46"/>
+    <w:lsdException w:name="Grid Table 2 Accent 2" w:uiPriority="47"/>
+    <w:lsdException w:name="Grid Table 3 Accent 2" w:uiPriority="48"/>
+    <w:lsdException w:name="Grid Table 4 Accent 2" w:uiPriority="49"/>
+    <w:lsdException w:name="Grid Table 5 Dark Accent 2" w:uiPriority="50"/>
+    <w:lsdException w:name="Grid Table 6 Colorful Accent 2" w:uiPriority="51"/>
+    <w:lsdException w:name="Grid Table 7 Colorful Accent 2" w:uiPriority="52"/>
+    <w:lsdException w:name="Grid Table 1 Light Accent 3" w:uiPriority="46"/>
+    <w:lsdException w:name="Grid Table 2 Accent 3" w:uiPriority="47"/>
+    <w:lsdException w:name="Grid Table 3 Accent 3" w:uiPriority="48"/>
+    <w:lsdException w:name="Grid Table 4 Accent 3" w:uiPriority="49"/>
+    <w:lsdException w:name="Grid Table 5 Dark Accent 3" w:uiPriority="50"/>
+    <w:lsdException w:name="Grid Table 6 Colorful Accent 3" w:uiPriority="51"/>
+    <w:lsdException w:name="Grid Table 7 Colorful Accent 3" w:uiPriority="52"/>
+    <w:lsdException w:name="Grid Table 1 Light Accent 4" w:uiPriority="46"/>
+    <w:lsdException w:name="Grid Table 2 Accent 4" w:uiPriority="47"/>
+    <w:lsdException w:name="Grid Table 3 Accent 4" w:uiPriority="48"/>
+    <w:lsdException w:name="Grid Table 4 Accent 4" w:uiPriority="49"/>
+    <w:lsdException w:name="Grid Table 5 Dark Accent 4" w:uiPriority="50"/>
+    <w:lsdException w:name="Grid Table 6 Colorful Accent 4" w:uiPriority="51"/>
+    <w:lsdException w:name="Grid Table 7 Colorful Accent 4" w:uiPriority="52"/>
+    <w:lsdException w:name="Grid Table 1 Light Accent 5" w:uiPriority="46"/>
+    <w:lsdException w:name="Grid Table 2 Accent 5" w:uiPriority="47"/>
+    <w:lsdException w:name="Grid Table 3 Accent 5" w:uiPriority="48"/>
+    <w:lsdException w:name="Grid Table 4 Accent 5" w:uiPriority="49"/>
+    <w:lsdException w:name="Grid Table 5 Dark Accent 5" w:uiPriority="50"/>
+    <w:lsdException w:name="Grid Table 6 Colorful Accent 5" w:uiPriority="51"/>
+    <w:lsdException w:name="Grid Table 7 Colorful Accent 5" w:uiPriority="52"/>
+    <w:lsdException w:name="Grid Table 1 Light Accent 6" w:uiPriority="46"/>
+    <w:lsdException w:name="Grid Table 2 Accent 6" w:uiPriority="47"/>
+    <w:lsdException w:name="Grid Table 3 Accent 6" w:uiPriority="48"/>
+    <w:lsdException w:name="Grid Table 4 Accent 6" w:uiPriority="49"/>
+    <w:lsdException w:name="Grid Table 5 Dark Accent 6" w:uiPriority="50"/>
+    <w:lsdException w:name="Grid Table 6 Colorful Accent 6" w:uiPriority="51"/>
+    <w:lsdException w:name="Grid Table 7 Colorful Accent 6" w:uiPriority="52"/>
+    <w:lsdException w:name="List Table 1 Light" w:uiPriority="46"/>
+    <w:lsdException w:name="List Table 2" w:uiPriority="47"/>
+    <w:lsdException w:name="List Table 3" w:uiPriority="48"/>
+    <w:lsdException w:name="List Table 4" w:uiPriority="49"/>
+    <w:lsdException w:name="List Table 5 Dark" w:uiPriority="50"/>
+    <w:lsdException w:name="List Table 6 Colorful" w:uiPriority="51"/>
+    <w:lsdException w:name="List Table 7 Colorful" w:uiPriority="52"/>
+    <w:lsdException w:name="List Table 1 Light Accent 1" w:uiPriority="46"/>
+    <w:lsdException w:name="List Table 2 Accent 1" w:uiPriority="47"/>
+    <w:lsdException w:name="List Table 3 Accent 1" w:uiPriority="48"/>
+    <w:lsdException w:name="List Table 4 Accent 1" w:uiPriority="49"/>
+    <w:lsdException w:name="List Table 5 Dark Accent 1" w:uiPriority="50"/>
+    <w:lsdException w:name="List Table 6 Colorful Accent 1" w:uiPriority="51"/>
+    <w:lsdException w:name="List Table 7 Colorful Accent 1" w:uiPriority="52"/>
+    <w:lsdException w:name="List Table 1 Light Accent 2" w:uiPriority="46"/>
+    <w:lsdException w:name="List Table 2 Accent 2" w:uiPriority="47"/>
+    <w:lsdException w:name="List Table 3 Accent 2" w:uiPriority="48"/>
+    <w:lsdException w:name="List Table 4 Accent 2" w:uiPriority="49"/>
+    <w:lsdException w:name="List Table 5 Dark Accent 2" w:uiPriority="50"/>
+    <w:lsdException w:name="List Table 6 Colorful Accent 2" w:uiPriority="51"/>
+    <w:lsdException w:name="List Table 7 Colorful Accent 2" w:uiPriority="52"/>
+    <w:lsdException w:name="List Table 1 Light Accent 3" w:uiPriority="46"/>
+    <w:lsdException w:name="List Table 2 Accent 3" w:uiPriority="47"/>
+    <w:lsdException w:name="List Table 3 Accent 3" w:uiPriority="48"/>
+    <w:lsdException w:name="List Table 4 Accent 3" w:uiPriority="49"/>
+    <w:lsdException w:name="List Table 5 Dark Accent 3" w:uiPriority="50"/>
+    <w:lsdException w:name="List Table 6 Colorful Accent 3" w:uiPriority="51"/>
+    <w:lsdException w:name="List Table 7 Colorful Accent 3" w:uiPriority="52"/>
+    <w:lsdException w:name="List Table 1 Light Accent 4" w:uiPriority="46"/>
+    <w:lsdException w:name="List Table 2 Accent 4" w:uiPriority="47"/>
+    <w:lsdException w:name="List Table 3 Accent 4" w:uiPriority="48"/>
+    <w:lsdException w:name="List Table 4 Accent 4" w:uiPriority="49"/>
+    <w:lsdException w:name="List Table 5 Dark Accent 4" w:uiPriority="50"/>
+    <w:lsdException w:name="List Table 6 Colorful Accent 4" w:uiPriority="51"/>
+    <w:lsdException w:name="List Table 7 Colorful Accent 4" w:uiPriority="52"/>
+    <w:lsdException w:name="List Table 1 Light Accent 5" w:uiPriority="46"/>
+    <w:lsdException w:name="List Table 2 Accent 5" w:uiPriority="47"/>
+    <w:lsdException w:name="List Table 3 Accent 5" w:uiPriority="48"/>
+    <w:lsdException w:name="List Table 4 Accent 5" w:uiPriority="49"/>
+    <w:lsdException w:name="List Table 5 Dark Accent 5" w:uiPriority="50"/>
+    <w:lsdException w:name="List Table 6 Colorful Accent 5" w:uiPriority="51"/>
+    <w:lsdException w:name="List Table 7 Colorful Accent 5" w:uiPriority="52"/>
+    <w:lsdException w:name="List Table 1 Light Accent 6" w:uiPriority="46"/>
+    <w:lsdException w:name="List Table 2 Accent 6" w:uiPriority="47"/>
+    <w:lsdException w:name="List Table 3 Accent 6" w:uiPriority="48"/>
+    <w:lsdException w:name="List Table 4 Accent 6" w:uiPriority="49"/>
+    <w:lsdException w:name="List Table 5 Dark Accent 6" w:uiPriority="50"/>
+    <w:lsdException w:name="List Table 6 Colorful Accent 6" w:uiPriority="51"/>
+    <w:lsdException w:name="List Table 7 Colorful Accent 6" w:uiPriority="52"/>
   </w:latentStyles>
-  <w:style w:type="paragraph" w:default="1" w:styleId="a">
+  <w:style w:type="paragraph" w:default="1" w:styleId="Normal">
     <w:name w:val="Normal"/>
     <w:qFormat/>
   </w:style>
-  <w:style w:type="paragraph" w:styleId="1">
+  <w:style w:type="paragraph" w:styleId="Heading1">
     <w:name w:val="heading 1"/>
-    <w:basedOn w:val="a"/>
-    <w:next w:val="a"/>
-    <w:link w:val="10"/>
+    <w:basedOn w:val="Normal"/>
+    <w:next w:val="Normal"/>
+    <w:link w:val="Heading1Char"/>
     <w:uiPriority w:val="9"/>
     <w:qFormat/>
     <w:rsid w:val="00B375AF"/>
@@ -3297,11 +4164,11 @@
       <w:szCs w:val="28"/>
     </w:rPr>
   </w:style>
-  <w:style w:type="paragraph" w:styleId="2">
+  <w:style w:type="paragraph" w:styleId="Heading2">
     <w:name w:val="heading 2"/>
-    <w:basedOn w:val="a"/>
-    <w:next w:val="a"/>
-    <w:link w:val="20"/>
+    <w:basedOn w:val="Normal"/>
+    <w:next w:val="Normal"/>
+    <w:link w:val="Heading2Char"/>
     <w:uiPriority w:val="9"/>
     <w:unhideWhenUsed/>
     <w:qFormat/>
@@ -3321,11 +4188,11 @@
       <w:szCs w:val="26"/>
     </w:rPr>
   </w:style>
-  <w:style w:type="paragraph" w:styleId="3">
+  <w:style w:type="paragraph" w:styleId="Heading3">
     <w:name w:val="heading 3"/>
-    <w:basedOn w:val="a"/>
-    <w:next w:val="a"/>
-    <w:link w:val="30"/>
+    <w:basedOn w:val="Normal"/>
+    <w:next w:val="Normal"/>
+    <w:link w:val="Heading3Char"/>
     <w:uiPriority w:val="9"/>
     <w:unhideWhenUsed/>
     <w:qFormat/>
@@ -3343,13 +4210,13 @@
       <w:color w:val="4F81BD" w:themeColor="accent1"/>
     </w:rPr>
   </w:style>
-  <w:style w:type="character" w:default="1" w:styleId="a0">
+  <w:style w:type="character" w:default="1" w:styleId="DefaultParagraphFont">
     <w:name w:val="Default Paragraph Font"/>
     <w:uiPriority w:val="1"/>
     <w:semiHidden/>
     <w:unhideWhenUsed/>
   </w:style>
-  <w:style w:type="table" w:default="1" w:styleId="a1">
+  <w:style w:type="table" w:default="1" w:styleId="TableNormal">
     <w:name w:val="Normal Table"/>
     <w:uiPriority w:val="99"/>
     <w:semiHidden/>
@@ -3364,17 +4231,17 @@
       </w:tblCellMar>
     </w:tblPr>
   </w:style>
-  <w:style w:type="numbering" w:default="1" w:styleId="a2">
+  <w:style w:type="numbering" w:default="1" w:styleId="NoList">
     <w:name w:val="No List"/>
     <w:uiPriority w:val="99"/>
     <w:semiHidden/>
     <w:unhideWhenUsed/>
   </w:style>
-  <w:style w:type="paragraph" w:styleId="a3">
+  <w:style w:type="paragraph" w:styleId="Title">
     <w:name w:val="Title"/>
-    <w:basedOn w:val="a"/>
-    <w:next w:val="a"/>
-    <w:link w:val="a4"/>
+    <w:basedOn w:val="Normal"/>
+    <w:next w:val="Normal"/>
+    <w:link w:val="TitleChar"/>
     <w:uiPriority w:val="10"/>
     <w:qFormat/>
     <w:rsid w:val="00B375AF"/>
@@ -3394,10 +4261,10 @@
       <w:szCs w:val="52"/>
     </w:rPr>
   </w:style>
-  <w:style w:type="character" w:customStyle="1" w:styleId="a4">
-    <w:name w:val="Название Знак"/>
-    <w:basedOn w:val="a0"/>
-    <w:link w:val="a3"/>
+  <w:style w:type="character" w:customStyle="1" w:styleId="TitleChar">
+    <w:name w:val="Title Char"/>
+    <w:basedOn w:val="DefaultParagraphFont"/>
+    <w:link w:val="Title"/>
     <w:uiPriority w:val="10"/>
     <w:rsid w:val="00B375AF"/>
     <w:rPr>
@@ -3409,10 +4276,10 @@
       <w:szCs w:val="52"/>
     </w:rPr>
   </w:style>
-  <w:style w:type="character" w:customStyle="1" w:styleId="10">
-    <w:name w:val="Заголовок 1 Знак"/>
-    <w:basedOn w:val="a0"/>
-    <w:link w:val="1"/>
+  <w:style w:type="character" w:customStyle="1" w:styleId="Heading1Char">
+    <w:name w:val="Heading 1 Char"/>
+    <w:basedOn w:val="DefaultParagraphFont"/>
+    <w:link w:val="Heading1"/>
     <w:uiPriority w:val="9"/>
     <w:rsid w:val="00B375AF"/>
     <w:rPr>
@@ -3424,9 +4291,9 @@
       <w:szCs w:val="28"/>
     </w:rPr>
   </w:style>
-  <w:style w:type="paragraph" w:styleId="a5">
+  <w:style w:type="paragraph" w:styleId="NormalWeb">
     <w:name w:val="Normal (Web)"/>
-    <w:basedOn w:val="a"/>
+    <w:basedOn w:val="Normal"/>
     <w:uiPriority w:val="99"/>
     <w:unhideWhenUsed/>
     <w:rsid w:val="00B375AF"/>
@@ -3440,10 +4307,10 @@
       <w:lang w:eastAsia="ru-RU"/>
     </w:rPr>
   </w:style>
-  <w:style w:type="character" w:customStyle="1" w:styleId="20">
-    <w:name w:val="Заголовок 2 Знак"/>
-    <w:basedOn w:val="a0"/>
-    <w:link w:val="2"/>
+  <w:style w:type="character" w:customStyle="1" w:styleId="Heading2Char">
+    <w:name w:val="Heading 2 Char"/>
+    <w:basedOn w:val="DefaultParagraphFont"/>
+    <w:link w:val="Heading2"/>
     <w:uiPriority w:val="9"/>
     <w:rsid w:val="00B375AF"/>
     <w:rPr>
@@ -3455,11 +4322,10 @@
       <w:szCs w:val="26"/>
     </w:rPr>
   </w:style>
-  <w:style w:type="character" w:styleId="a6">
+  <w:style w:type="character" w:styleId="Hyperlink">
     <w:name w:val="Hyperlink"/>
-    <w:basedOn w:val="a0"/>
+    <w:basedOn w:val="DefaultParagraphFont"/>
     <w:uiPriority w:val="99"/>
-    <w:semiHidden/>
     <w:unhideWhenUsed/>
     <w:rsid w:val="00B375AF"/>
     <w:rPr>
@@ -3469,18 +4335,18 @@
   </w:style>
   <w:style w:type="character" w:customStyle="1" w:styleId="apple-converted-space">
     <w:name w:val="apple-converted-space"/>
-    <w:basedOn w:val="a0"/>
+    <w:basedOn w:val="DefaultParagraphFont"/>
     <w:rsid w:val="00B375AF"/>
   </w:style>
   <w:style w:type="character" w:customStyle="1" w:styleId="author">
     <w:name w:val="author"/>
-    <w:basedOn w:val="a0"/>
+    <w:basedOn w:val="DefaultParagraphFont"/>
     <w:rsid w:val="00B375AF"/>
   </w:style>
-  <w:style w:type="paragraph" w:styleId="a7">
+  <w:style w:type="paragraph" w:styleId="BalloonText">
     <w:name w:val="Balloon Text"/>
-    <w:basedOn w:val="a"/>
-    <w:link w:val="a8"/>
+    <w:basedOn w:val="Normal"/>
+    <w:link w:val="BalloonTextChar"/>
     <w:uiPriority w:val="99"/>
     <w:semiHidden/>
     <w:unhideWhenUsed/>
@@ -3494,10 +4360,10 @@
       <w:szCs w:val="16"/>
     </w:rPr>
   </w:style>
-  <w:style w:type="character" w:customStyle="1" w:styleId="a8">
-    <w:name w:val="Текст выноски Знак"/>
-    <w:basedOn w:val="a0"/>
-    <w:link w:val="a7"/>
+  <w:style w:type="character" w:customStyle="1" w:styleId="BalloonTextChar">
+    <w:name w:val="Balloon Text Char"/>
+    <w:basedOn w:val="DefaultParagraphFont"/>
+    <w:link w:val="BalloonText"/>
     <w:uiPriority w:val="99"/>
     <w:semiHidden/>
     <w:rsid w:val="00CE73D6"/>
@@ -3507,10 +4373,10 @@
       <w:szCs w:val="16"/>
     </w:rPr>
   </w:style>
-  <w:style w:type="character" w:customStyle="1" w:styleId="30">
-    <w:name w:val="Заголовок 3 Знак"/>
-    <w:basedOn w:val="a0"/>
-    <w:link w:val="3"/>
+  <w:style w:type="character" w:customStyle="1" w:styleId="Heading3Char">
+    <w:name w:val="Heading 3 Char"/>
+    <w:basedOn w:val="DefaultParagraphFont"/>
+    <w:link w:val="Heading3"/>
     <w:uiPriority w:val="9"/>
     <w:rsid w:val="00CE73D6"/>
     <w:rPr>
@@ -3520,414 +4386,107 @@
       <w:color w:val="4F81BD" w:themeColor="accent1"/>
     </w:rPr>
   </w:style>
-</w:styles>
-</file>
-
-<file path=word/stylesWithEffects.xml><?xml version="1.0" encoding="utf-8"?>
-<w:styles xmlns:wpc="http://schemas.microsoft.com/office/word/2010/wordprocessingCanvas" xmlns:mc="http://schemas.openxmlformats.org/markup-compatibility/2006" xmlns:o="urn:schemas-microsoft-com:office:office" xmlns:r="http://schemas.openxmlformats.org/officeDocument/2006/relationships" xmlns:m="http://schemas.openxmlformats.org/officeDocument/2006/math" xmlns:v="urn:schemas-microsoft-com:vml" xmlns:wp14="http://schemas.microsoft.com/office/word/2010/wordprocessingDrawing" xmlns:wp="http://schemas.openxmlformats.org/drawingml/2006/wordprocessingDrawing" xmlns:w10="urn:schemas-microsoft-com:office:word" xmlns:w="http://schemas.openxmlformats.org/wordprocessingml/2006/main" xmlns:w14="http://schemas.microsoft.com/office/word/2010/wordml" xmlns:wpg="http://schemas.microsoft.com/office/word/2010/wordprocessingGroup" xmlns:wpi="http://schemas.microsoft.com/office/word/2010/wordprocessingInk" xmlns:wne="http://schemas.microsoft.com/office/word/2006/wordml" xmlns:wps="http://schemas.microsoft.com/office/word/2010/wordprocessingShape" mc:Ignorable="w14 wp14">
-  <w:docDefaults>
-    <w:rPrDefault>
-      <w:rPr>
-        <w:rFonts w:asciiTheme="minorHAnsi" w:eastAsiaTheme="minorHAnsi" w:hAnsiTheme="minorHAnsi" w:cstheme="minorBidi"/>
-        <w:sz w:val="22"/>
-        <w:szCs w:val="22"/>
-        <w:lang w:val="ru-RU" w:eastAsia="en-US" w:bidi="ar-SA"/>
-      </w:rPr>
-    </w:rPrDefault>
-    <w:pPrDefault>
-      <w:pPr>
-        <w:spacing w:after="200" w:line="276" w:lineRule="auto"/>
-      </w:pPr>
-    </w:pPrDefault>
-  </w:docDefaults>
-  <w:latentStyles w:defLockedState="0" w:defUIPriority="99" w:defSemiHidden="1" w:defUnhideWhenUsed="1" w:defQFormat="0" w:count="267">
-    <w:lsdException w:name="Normal" w:semiHidden="0" w:uiPriority="0" w:unhideWhenUsed="0" w:qFormat="1"/>
-    <w:lsdException w:name="heading 1" w:semiHidden="0" w:uiPriority="9" w:unhideWhenUsed="0" w:qFormat="1"/>
-    <w:lsdException w:name="heading 2" w:uiPriority="9" w:qFormat="1"/>
-    <w:lsdException w:name="heading 3" w:uiPriority="9" w:qFormat="1"/>
-    <w:lsdException w:name="heading 4" w:uiPriority="9" w:qFormat="1"/>
-    <w:lsdException w:name="heading 5" w:uiPriority="9" w:qFormat="1"/>
-    <w:lsdException w:name="heading 6" w:uiPriority="9" w:qFormat="1"/>
-    <w:lsdException w:name="heading 7" w:uiPriority="9" w:qFormat="1"/>
-    <w:lsdException w:name="heading 8" w:uiPriority="9" w:qFormat="1"/>
-    <w:lsdException w:name="heading 9" w:uiPriority="9" w:qFormat="1"/>
-    <w:lsdException w:name="toc 1" w:uiPriority="39"/>
-    <w:lsdException w:name="toc 2" w:uiPriority="39"/>
-    <w:lsdException w:name="toc 3" w:uiPriority="39"/>
-    <w:lsdException w:name="toc 4" w:uiPriority="39"/>
-    <w:lsdException w:name="toc 5" w:uiPriority="39"/>
-    <w:lsdException w:name="toc 6" w:uiPriority="39"/>
-    <w:lsdException w:name="toc 7" w:uiPriority="39"/>
-    <w:lsdException w:name="toc 8" w:uiPriority="39"/>
-    <w:lsdException w:name="toc 9" w:uiPriority="39"/>
-    <w:lsdException w:name="caption" w:uiPriority="35" w:qFormat="1"/>
-    <w:lsdException w:name="Title" w:semiHidden="0" w:uiPriority="10" w:unhideWhenUsed="0" w:qFormat="1"/>
-    <w:lsdException w:name="Default Paragraph Font" w:uiPriority="1"/>
-    <w:lsdException w:name="Subtitle" w:semiHidden="0" w:uiPriority="11" w:unhideWhenUsed="0" w:qFormat="1"/>
-    <w:lsdException w:name="Strong" w:semiHidden="0" w:uiPriority="22" w:unhideWhenUsed="0" w:qFormat="1"/>
-    <w:lsdException w:name="Emphasis" w:semiHidden="0" w:uiPriority="20" w:unhideWhenUsed="0" w:qFormat="1"/>
-    <w:lsdException w:name="Table Grid" w:semiHidden="0" w:uiPriority="59" w:unhideWhenUsed="0"/>
-    <w:lsdException w:name="Placeholder Text" w:unhideWhenUsed="0"/>
-    <w:lsdException w:name="No Spacing" w:semiHidden="0" w:uiPriority="1" w:unhideWhenUsed="0" w:qFormat="1"/>
-    <w:lsdException w:name="Light Shading" w:semiHidden="0" w:uiPriority="60" w:unhideWhenUsed="0"/>
-    <w:lsdException w:name="Light List" w:semiHidden="0" w:uiPriority="61" w:unhideWhenUsed="0"/>
-    <w:lsdException w:name="Light Grid" w:semiHidden="0" w:uiPriority="62" w:unhideWhenUsed="0"/>
-    <w:lsdException w:name="Medium Shading 1" w:semiHidden="0" w:uiPriority="63" w:unhideWhenUsed="0"/>
-    <w:lsdException w:name="Medium Shading 2" w:semiHidden="0" w:uiPriority="64" w:unhideWhenUsed="0"/>
-    <w:lsdException w:name="Medium List 1" w:semiHidden="0" w:uiPriority="65" w:unhideWhenUsed="0"/>
-    <w:lsdException w:name="Medium List 2" w:semiHidden="0" w:uiPriority="66" w:unhideWhenUsed="0"/>
-    <w:lsdException w:name="Medium Grid 1" w:semiHidden="0" w:uiPriority="67" w:unhideWhenUsed="0"/>
-    <w:lsdException w:name="Medium Grid 2" w:semiHidden="0" w:uiPriority="68" w:unhideWhenUsed="0"/>
-    <w:lsdException w:name="Medium Grid 3" w:semiHidden="0" w:uiPriority="69" w:unhideWhenUsed="0"/>
-    <w:lsdException w:name="Dark List" w:semiHidden="0" w:uiPriority="70" w:unhideWhenUsed="0"/>
-    <w:lsdException w:name="Colorful Shading" w:semiHidden="0" w:uiPriority="71" w:unhideWhenUsed="0"/>
-    <w:lsdException w:name="Colorful List" w:semiHidden="0" w:uiPriority="72" w:unhideWhenUsed="0"/>
-    <w:lsdException w:name="Colorful Grid" w:semiHidden="0" w:uiPriority="73" w:unhideWhenUsed="0"/>
-    <w:lsdException w:name="Light Shading Accent 1" w:semiHidden="0" w:uiPriority="60" w:unhideWhenUsed="0"/>
-    <w:lsdException w:name="Light List Accent 1" w:semiHidden="0" w:uiPriority="61" w:unhideWhenUsed="0"/>
-    <w:lsdException w:name="Light Grid Accent 1" w:semiHidden="0" w:uiPriority="62" w:unhideWhenUsed="0"/>
-    <w:lsdException w:name="Medium Shading 1 Accent 1" w:semiHidden="0" w:uiPriority="63" w:unhideWhenUsed="0"/>
-    <w:lsdException w:name="Medium Shading 2 Accent 1" w:semiHidden="0" w:uiPriority="64" w:unhideWhenUsed="0"/>
-    <w:lsdException w:name="Medium List 1 Accent 1" w:semiHidden="0" w:uiPriority="65" w:unhideWhenUsed="0"/>
-    <w:lsdException w:name="Revision" w:unhideWhenUsed="0"/>
-    <w:lsdException w:name="List Paragraph" w:semiHidden="0" w:uiPriority="34" w:unhideWhenUsed="0" w:qFormat="1"/>
-    <w:lsdException w:name="Quote" w:semiHidden="0" w:uiPriority="29" w:unhideWhenUsed="0" w:qFormat="1"/>
-    <w:lsdException w:name="Intense Quote" w:semiHidden="0" w:uiPriority="30" w:unhideWhenUsed="0" w:qFormat="1"/>
-    <w:lsdException w:name="Medium List 2 Accent 1" w:semiHidden="0" w:uiPriority="66" w:unhideWhenUsed="0"/>
-    <w:lsdException w:name="Medium Grid 1 Accent 1" w:semiHidden="0" w:uiPriority="67" w:unhideWhenUsed="0"/>
-    <w:lsdException w:name="Medium Grid 2 Accent 1" w:semiHidden="0" w:uiPriority="68" w:unhideWhenUsed="0"/>
-    <w:lsdException w:name="Medium Grid 3 Accent 1" w:semiHidden="0" w:uiPriority="69" w:unhideWhenUsed="0"/>
-    <w:lsdException w:name="Dark List Accent 1" w:semiHidden="0" w:uiPriority="70" w:unhideWhenUsed="0"/>
-    <w:lsdException w:name="Colorful Shading Accent 1" w:semiHidden="0" w:uiPriority="71" w:unhideWhenUsed="0"/>
-    <w:lsdException w:name="Colorful List Accent 1" w:semiHidden="0" w:uiPriority="72" w:unhideWhenUsed="0"/>
-    <w:lsdException w:name="Colorful Grid Accent 1" w:semiHidden="0" w:uiPriority="73" w:unhideWhenUsed="0"/>
-    <w:lsdException w:name="Light Shading Accent 2" w:semiHidden="0" w:uiPriority="60" w:unhideWhenUsed="0"/>
-    <w:lsdException w:name="Light List Accent 2" w:semiHidden="0" w:uiPriority="61" w:unhideWhenUsed="0"/>
-    <w:lsdException w:name="Light Grid Accent 2" w:semiHidden="0" w:uiPriority="62" w:unhideWhenUsed="0"/>
-    <w:lsdException w:name="Medium Shading 1 Accent 2" w:semiHidden="0" w:uiPriority="63" w:unhideWhenUsed="0"/>
-    <w:lsdException w:name="Medium Shading 2 Accent 2" w:semiHidden="0" w:uiPriority="64" w:unhideWhenUsed="0"/>
-    <w:lsdException w:name="Medium List 1 Accent 2" w:semiHidden="0" w:uiPriority="65" w:unhideWhenUsed="0"/>
-    <w:lsdException w:name="Medium List 2 Accent 2" w:semiHidden="0" w:uiPriority="66" w:unhideWhenUsed="0"/>
-    <w:lsdException w:name="Medium Grid 1 Accent 2" w:semiHidden="0" w:uiPriority="67" w:unhideWhenUsed="0"/>
-    <w:lsdException w:name="Medium Grid 2 Accent 2" w:semiHidden="0" w:uiPriority="68" w:unhideWhenUsed="0"/>
-    <w:lsdException w:name="Medium Grid 3 Accent 2" w:semiHidden="0" w:uiPriority="69" w:unhideWhenUsed="0"/>
-    <w:lsdException w:name="Dark List Accent 2" w:semiHidden="0" w:uiPriority="70" w:unhideWhenUsed="0"/>
-    <w:lsdException w:name="Colorful Shading Accent 2" w:semiHidden="0" w:uiPriority="71" w:unhideWhenUsed="0"/>
-    <w:lsdException w:name="Colorful List Accent 2" w:semiHidden="0" w:uiPriority="72" w:unhideWhenUsed="0"/>
-    <w:lsdException w:name="Colorful Grid Accent 2" w:semiHidden="0" w:uiPriority="73" w:unhideWhenUsed="0"/>
-    <w:lsdException w:name="Light Shading Accent 3" w:semiHidden="0" w:uiPriority="60" w:unhideWhenUsed="0"/>
-    <w:lsdException w:name="Light List Accent 3" w:semiHidden="0" w:uiPriority="61" w:unhideWhenUsed="0"/>
-    <w:lsdException w:name="Light Grid Accent 3" w:semiHidden="0" w:uiPriority="62" w:unhideWhenUsed="0"/>
-    <w:lsdException w:name="Medium Shading 1 Accent 3" w:semiHidden="0" w:uiPriority="63" w:unhideWhenUsed="0"/>
-    <w:lsdException w:name="Medium Shading 2 Accent 3" w:semiHidden="0" w:uiPriority="64" w:unhideWhenUsed="0"/>
-    <w:lsdException w:name="Medium List 1 Accent 3" w:semiHidden="0" w:uiPriority="65" w:unhideWhenUsed="0"/>
-    <w:lsdException w:name="Medium List 2 Accent 3" w:semiHidden="0" w:uiPriority="66" w:unhideWhenUsed="0"/>
-    <w:lsdException w:name="Medium Grid 1 Accent 3" w:semiHidden="0" w:uiPriority="67" w:unhideWhenUsed="0"/>
-    <w:lsdException w:name="Medium Grid 2 Accent 3" w:semiHidden="0" w:uiPriority="68" w:unhideWhenUsed="0"/>
-    <w:lsdException w:name="Medium Grid 3 Accent 3" w:semiHidden="0" w:uiPriority="69" w:unhideWhenUsed="0"/>
-    <w:lsdException w:name="Dark List Accent 3" w:semiHidden="0" w:uiPriority="70" w:unhideWhenUsed="0"/>
-    <w:lsdException w:name="Colorful Shading Accent 3" w:semiHidden="0" w:uiPriority="71" w:unhideWhenUsed="0"/>
-    <w:lsdException w:name="Colorful List Accent 3" w:semiHidden="0" w:uiPriority="72" w:unhideWhenUsed="0"/>
-    <w:lsdException w:name="Colorful Grid Accent 3" w:semiHidden="0" w:uiPriority="73" w:unhideWhenUsed="0"/>
-    <w:lsdException w:name="Light Shading Accent 4" w:semiHidden="0" w:uiPriority="60" w:unhideWhenUsed="0"/>
-    <w:lsdException w:name="Light List Accent 4" w:semiHidden="0" w:uiPriority="61" w:unhideWhenUsed="0"/>
-    <w:lsdException w:name="Light Grid Accent 4" w:semiHidden="0" w:uiPriority="62" w:unhideWhenUsed="0"/>
-    <w:lsdException w:name="Medium Shading 1 Accent 4" w:semiHidden="0" w:uiPriority="63" w:unhideWhenUsed="0"/>
-    <w:lsdException w:name="Medium Shading 2 Accent 4" w:semiHidden="0" w:uiPriority="64" w:unhideWhenUsed="0"/>
-    <w:lsdException w:name="Medium List 1 Accent 4" w:semiHidden="0" w:uiPriority="65" w:unhideWhenUsed="0"/>
-    <w:lsdException w:name="Medium List 2 Accent 4" w:semiHidden="0" w:uiPriority="66" w:unhideWhenUsed="0"/>
-    <w:lsdException w:name="Medium Grid 1 Accent 4" w:semiHidden="0" w:uiPriority="67" w:unhideWhenUsed="0"/>
-    <w:lsdException w:name="Medium Grid 2 Accent 4" w:semiHidden="0" w:uiPriority="68" w:unhideWhenUsed="0"/>
-    <w:lsdException w:name="Medium Grid 3 Accent 4" w:semiHidden="0" w:uiPriority="69" w:unhideWhenUsed="0"/>
-    <w:lsdException w:name="Dark List Accent 4" w:semiHidden="0" w:uiPriority="70" w:unhideWhenUsed="0"/>
-    <w:lsdException w:name="Colorful Shading Accent 4" w:semiHidden="0" w:uiPriority="71" w:unhideWhenUsed="0"/>
-    <w:lsdException w:name="Colorful List Accent 4" w:semiHidden="0" w:uiPriority="72" w:unhideWhenUsed="0"/>
-    <w:lsdException w:name="Colorful Grid Accent 4" w:semiHidden="0" w:uiPriority="73" w:unhideWhenUsed="0"/>
-    <w:lsdException w:name="Light Shading Accent 5" w:semiHidden="0" w:uiPriority="60" w:unhideWhenUsed="0"/>
-    <w:lsdException w:name="Light List Accent 5" w:semiHidden="0" w:uiPriority="61" w:unhideWhenUsed="0"/>
-    <w:lsdException w:name="Light Grid Accent 5" w:semiHidden="0" w:uiPriority="62" w:unhideWhenUsed="0"/>
-    <w:lsdException w:name="Medium Shading 1 Accent 5" w:semiHidden="0" w:uiPriority="63" w:unhideWhenUsed="0"/>
-    <w:lsdException w:name="Medium Shading 2 Accent 5" w:semiHidden="0" w:uiPriority="64" w:unhideWhenUsed="0"/>
-    <w:lsdException w:name="Medium List 1 Accent 5" w:semiHidden="0" w:uiPriority="65" w:unhideWhenUsed="0"/>
-    <w:lsdException w:name="Medium List 2 Accent 5" w:semiHidden="0" w:uiPriority="66" w:unhideWhenUsed="0"/>
-    <w:lsdException w:name="Medium Grid 1 Accent 5" w:semiHidden="0" w:uiPriority="67" w:unhideWhenUsed="0"/>
-    <w:lsdException w:name="Medium Grid 2 Accent 5" w:semiHidden="0" w:uiPriority="68" w:unhideWhenUsed="0"/>
-    <w:lsdException w:name="Medium Grid 3 Accent 5" w:semiHidden="0" w:uiPriority="69" w:unhideWhenUsed="0"/>
-    <w:lsdException w:name="Dark List Accent 5" w:semiHidden="0" w:uiPriority="70" w:unhideWhenUsed="0"/>
-    <w:lsdException w:name="Colorful Shading Accent 5" w:semiHidden="0" w:uiPriority="71" w:unhideWhenUsed="0"/>
-    <w:lsdException w:name="Colorful List Accent 5" w:semiHidden="0" w:uiPriority="72" w:unhideWhenUsed="0"/>
-    <w:lsdException w:name="Colorful Grid Accent 5" w:semiHidden="0" w:uiPriority="73" w:unhideWhenUsed="0"/>
-    <w:lsdException w:name="Light Shading Accent 6" w:semiHidden="0" w:uiPriority="60" w:unhideWhenUsed="0"/>
-    <w:lsdException w:name="Light List Accent 6" w:semiHidden="0" w:uiPriority="61" w:unhideWhenUsed="0"/>
-    <w:lsdException w:name="Light Grid Accent 6" w:semiHidden="0" w:uiPriority="62" w:unhideWhenUsed="0"/>
-    <w:lsdException w:name="Medium Shading 1 Accent 6" w:semiHidden="0" w:uiPriority="63" w:unhideWhenUsed="0"/>
-    <w:lsdException w:name="Medium Shading 2 Accent 6" w:semiHidden="0" w:uiPriority="64" w:unhideWhenUsed="0"/>
-    <w:lsdException w:name="Medium List 1 Accent 6" w:semiHidden="0" w:uiPriority="65" w:unhideWhenUsed="0"/>
-    <w:lsdException w:name="Medium List 2 Accent 6" w:semiHidden="0" w:uiPriority="66" w:unhideWhenUsed="0"/>
-    <w:lsdException w:name="Medium Grid 1 Accent 6" w:semiHidden="0" w:uiPriority="67" w:unhideWhenUsed="0"/>
-    <w:lsdException w:name="Medium Grid 2 Accent 6" w:semiHidden="0" w:uiPriority="68" w:unhideWhenUsed="0"/>
-    <w:lsdException w:name="Medium Grid 3 Accent 6" w:semiHidden="0" w:uiPriority="69" w:unhideWhenUsed="0"/>
-    <w:lsdException w:name="Dark List Accent 6" w:semiHidden="0" w:uiPriority="70" w:unhideWhenUsed="0"/>
-    <w:lsdException w:name="Colorful Shading Accent 6" w:semiHidden="0" w:uiPriority="71" w:unhideWhenUsed="0"/>
-    <w:lsdException w:name="Colorful List Accent 6" w:semiHidden="0" w:uiPriority="72" w:unhideWhenUsed="0"/>
-    <w:lsdException w:name="Colorful Grid Accent 6" w:semiHidden="0" w:uiPriority="73" w:unhideWhenUsed="0"/>
-    <w:lsdException w:name="Subtle Emphasis" w:semiHidden="0" w:uiPriority="19" w:unhideWhenUsed="0" w:qFormat="1"/>
-    <w:lsdException w:name="Intense Emphasis" w:semiHidden="0" w:uiPriority="21" w:unhideWhenUsed="0" w:qFormat="1"/>
-    <w:lsdException w:name="Subtle Reference" w:semiHidden="0" w:uiPriority="31" w:unhideWhenUsed="0" w:qFormat="1"/>
-    <w:lsdException w:name="Intense Reference" w:semiHidden="0" w:uiPriority="32" w:unhideWhenUsed="0" w:qFormat="1"/>
-    <w:lsdException w:name="Book Title" w:semiHidden="0" w:uiPriority="33" w:unhideWhenUsed="0" w:qFormat="1"/>
-    <w:lsdException w:name="Bibliography" w:uiPriority="37"/>
-    <w:lsdException w:name="TOC Heading" w:uiPriority="39" w:qFormat="1"/>
-  </w:latentStyles>
-  <w:style w:type="paragraph" w:default="1" w:styleId="a">
-    <w:name w:val="Normal"/>
+  <w:style w:type="paragraph" w:styleId="Header">
+    <w:name w:val="header"/>
+    <w:basedOn w:val="Normal"/>
+    <w:link w:val="HeaderChar"/>
+    <w:uiPriority w:val="99"/>
+    <w:unhideWhenUsed/>
+    <w:rsid w:val="00550C84"/>
+    <w:pPr>
+      <w:tabs>
+        <w:tab w:val="center" w:pos="4677"/>
+        <w:tab w:val="right" w:pos="9355"/>
+      </w:tabs>
+      <w:spacing w:after="0" w:line="240" w:lineRule="auto"/>
+    </w:pPr>
+  </w:style>
+  <w:style w:type="character" w:customStyle="1" w:styleId="HeaderChar">
+    <w:name w:val="Header Char"/>
+    <w:basedOn w:val="DefaultParagraphFont"/>
+    <w:link w:val="Header"/>
+    <w:uiPriority w:val="99"/>
+    <w:rsid w:val="00550C84"/>
+  </w:style>
+  <w:style w:type="paragraph" w:styleId="Footer">
+    <w:name w:val="footer"/>
+    <w:basedOn w:val="Normal"/>
+    <w:link w:val="FooterChar"/>
+    <w:uiPriority w:val="99"/>
+    <w:unhideWhenUsed/>
+    <w:rsid w:val="00550C84"/>
+    <w:pPr>
+      <w:tabs>
+        <w:tab w:val="center" w:pos="4677"/>
+        <w:tab w:val="right" w:pos="9355"/>
+      </w:tabs>
+      <w:spacing w:after="0" w:line="240" w:lineRule="auto"/>
+    </w:pPr>
+  </w:style>
+  <w:style w:type="character" w:customStyle="1" w:styleId="FooterChar">
+    <w:name w:val="Footer Char"/>
+    <w:basedOn w:val="DefaultParagraphFont"/>
+    <w:link w:val="Footer"/>
+    <w:uiPriority w:val="99"/>
+    <w:rsid w:val="00550C84"/>
+  </w:style>
+  <w:style w:type="paragraph" w:styleId="TOCHeading">
+    <w:name w:val="TOC Heading"/>
+    <w:basedOn w:val="Heading1"/>
+    <w:next w:val="Normal"/>
+    <w:uiPriority w:val="39"/>
+    <w:unhideWhenUsed/>
     <w:qFormat/>
-  </w:style>
-  <w:style w:type="paragraph" w:styleId="1">
-    <w:name w:val="heading 1"/>
-    <w:basedOn w:val="a"/>
-    <w:next w:val="a"/>
-    <w:link w:val="10"/>
-    <w:uiPriority w:val="9"/>
-    <w:qFormat/>
-    <w:rsid w:val="00B375AF"/>
+    <w:rsid w:val="00550C84"/>
     <w:pPr>
-      <w:keepNext/>
-      <w:keepLines/>
-      <w:spacing w:before="480" w:after="0"/>
-      <w:outlineLvl w:val="0"/>
+      <w:spacing w:before="240" w:line="259" w:lineRule="auto"/>
+      <w:outlineLvl w:val="9"/>
     </w:pPr>
     <w:rPr>
-      <w:rFonts w:asciiTheme="majorHAnsi" w:eastAsiaTheme="majorEastAsia" w:hAnsiTheme="majorHAnsi" w:cstheme="majorBidi"/>
-      <w:b/>
-      <w:bCs/>
-      <w:color w:val="365F91" w:themeColor="accent1" w:themeShade="BF"/>
-      <w:sz w:val="28"/>
-      <w:szCs w:val="28"/>
+      <w:b w:val="0"/>
+      <w:bCs w:val="0"/>
+      <w:sz w:val="32"/>
+      <w:szCs w:val="32"/>
+      <w:lang w:val="en-US"/>
     </w:rPr>
   </w:style>
-  <w:style w:type="paragraph" w:styleId="2">
-    <w:name w:val="heading 2"/>
-    <w:basedOn w:val="a"/>
-    <w:next w:val="a"/>
-    <w:link w:val="20"/>
-    <w:uiPriority w:val="9"/>
+  <w:style w:type="paragraph" w:styleId="TOC1">
+    <w:name w:val="toc 1"/>
+    <w:basedOn w:val="Normal"/>
+    <w:next w:val="Normal"/>
+    <w:autoRedefine/>
+    <w:uiPriority w:val="39"/>
     <w:unhideWhenUsed/>
-    <w:qFormat/>
-    <w:rsid w:val="00B375AF"/>
+    <w:rsid w:val="00550C84"/>
     <w:pPr>
-      <w:keepNext/>
-      <w:keepLines/>
-      <w:spacing w:before="200" w:after="0"/>
-      <w:outlineLvl w:val="1"/>
+      <w:spacing w:after="100"/>
     </w:pPr>
-    <w:rPr>
-      <w:rFonts w:asciiTheme="majorHAnsi" w:eastAsiaTheme="majorEastAsia" w:hAnsiTheme="majorHAnsi" w:cstheme="majorBidi"/>
-      <w:b/>
-      <w:bCs/>
-      <w:color w:val="4F81BD" w:themeColor="accent1"/>
-      <w:sz w:val="26"/>
-      <w:szCs w:val="26"/>
-    </w:rPr>
   </w:style>
-  <w:style w:type="paragraph" w:styleId="3">
-    <w:name w:val="heading 3"/>
-    <w:basedOn w:val="a"/>
-    <w:next w:val="a"/>
-    <w:link w:val="30"/>
-    <w:uiPriority w:val="9"/>
+  <w:style w:type="paragraph" w:styleId="TOC2">
+    <w:name w:val="toc 2"/>
+    <w:basedOn w:val="Normal"/>
+    <w:next w:val="Normal"/>
+    <w:autoRedefine/>
+    <w:uiPriority w:val="39"/>
     <w:unhideWhenUsed/>
-    <w:qFormat/>
-    <w:rsid w:val="00CE73D6"/>
+    <w:rsid w:val="00550C84"/>
     <w:pPr>
-      <w:keepNext/>
-      <w:keepLines/>
-      <w:spacing w:before="200" w:after="0"/>
-      <w:outlineLvl w:val="2"/>
+      <w:spacing w:after="100"/>
+      <w:ind w:left="220"/>
     </w:pPr>
-    <w:rPr>
-      <w:rFonts w:asciiTheme="majorHAnsi" w:eastAsiaTheme="majorEastAsia" w:hAnsiTheme="majorHAnsi" w:cstheme="majorBidi"/>
-      <w:b/>
-      <w:bCs/>
-      <w:color w:val="4F81BD" w:themeColor="accent1"/>
-    </w:rPr>
   </w:style>
-  <w:style w:type="character" w:default="1" w:styleId="a0">
-    <w:name w:val="Default Paragraph Font"/>
-    <w:uiPriority w:val="1"/>
-    <w:semiHidden/>
+  <w:style w:type="paragraph" w:styleId="TOC3">
+    <w:name w:val="toc 3"/>
+    <w:basedOn w:val="Normal"/>
+    <w:next w:val="Normal"/>
+    <w:autoRedefine/>
+    <w:uiPriority w:val="39"/>
     <w:unhideWhenUsed/>
-  </w:style>
-  <w:style w:type="table" w:default="1" w:styleId="a1">
-    <w:name w:val="Normal Table"/>
-    <w:uiPriority w:val="99"/>
-    <w:semiHidden/>
-    <w:unhideWhenUsed/>
-    <w:tblPr>
-      <w:tblInd w:w="0" w:type="dxa"/>
-      <w:tblCellMar>
-        <w:top w:w="0" w:type="dxa"/>
-        <w:left w:w="108" w:type="dxa"/>
-        <w:bottom w:w="0" w:type="dxa"/>
-        <w:right w:w="108" w:type="dxa"/>
-      </w:tblCellMar>
-    </w:tblPr>
-  </w:style>
-  <w:style w:type="numbering" w:default="1" w:styleId="a2">
-    <w:name w:val="No List"/>
-    <w:uiPriority w:val="99"/>
-    <w:semiHidden/>
-    <w:unhideWhenUsed/>
-  </w:style>
-  <w:style w:type="paragraph" w:styleId="a3">
-    <w:name w:val="Title"/>
-    <w:basedOn w:val="a"/>
-    <w:next w:val="a"/>
-    <w:link w:val="a4"/>
-    <w:uiPriority w:val="10"/>
-    <w:qFormat/>
-    <w:rsid w:val="00B375AF"/>
+    <w:rsid w:val="00550C84"/>
     <w:pPr>
-      <w:pBdr>
-        <w:bottom w:val="single" w:sz="8" w:space="4" w:color="4F81BD" w:themeColor="accent1"/>
-      </w:pBdr>
-      <w:spacing w:after="300" w:line="240" w:lineRule="auto"/>
-      <w:contextualSpacing/>
+      <w:spacing w:after="100"/>
+      <w:ind w:left="440"/>
     </w:pPr>
-    <w:rPr>
-      <w:rFonts w:asciiTheme="majorHAnsi" w:eastAsiaTheme="majorEastAsia" w:hAnsiTheme="majorHAnsi" w:cstheme="majorBidi"/>
-      <w:color w:val="17365D" w:themeColor="text2" w:themeShade="BF"/>
-      <w:spacing w:val="5"/>
-      <w:kern w:val="28"/>
-      <w:sz w:val="52"/>
-      <w:szCs w:val="52"/>
-    </w:rPr>
-  </w:style>
-  <w:style w:type="character" w:customStyle="1" w:styleId="a4">
-    <w:name w:val="Название Знак"/>
-    <w:basedOn w:val="a0"/>
-    <w:link w:val="a3"/>
-    <w:uiPriority w:val="10"/>
-    <w:rsid w:val="00B375AF"/>
-    <w:rPr>
-      <w:rFonts w:asciiTheme="majorHAnsi" w:eastAsiaTheme="majorEastAsia" w:hAnsiTheme="majorHAnsi" w:cstheme="majorBidi"/>
-      <w:color w:val="17365D" w:themeColor="text2" w:themeShade="BF"/>
-      <w:spacing w:val="5"/>
-      <w:kern w:val="28"/>
-      <w:sz w:val="52"/>
-      <w:szCs w:val="52"/>
-    </w:rPr>
-  </w:style>
-  <w:style w:type="character" w:customStyle="1" w:styleId="10">
-    <w:name w:val="Заголовок 1 Знак"/>
-    <w:basedOn w:val="a0"/>
-    <w:link w:val="1"/>
-    <w:uiPriority w:val="9"/>
-    <w:rsid w:val="00B375AF"/>
-    <w:rPr>
-      <w:rFonts w:asciiTheme="majorHAnsi" w:eastAsiaTheme="majorEastAsia" w:hAnsiTheme="majorHAnsi" w:cstheme="majorBidi"/>
-      <w:b/>
-      <w:bCs/>
-      <w:color w:val="365F91" w:themeColor="accent1" w:themeShade="BF"/>
-      <w:sz w:val="28"/>
-      <w:szCs w:val="28"/>
-    </w:rPr>
-  </w:style>
-  <w:style w:type="paragraph" w:styleId="a5">
-    <w:name w:val="Normal (Web)"/>
-    <w:basedOn w:val="a"/>
-    <w:uiPriority w:val="99"/>
-    <w:unhideWhenUsed/>
-    <w:rsid w:val="00B375AF"/>
-    <w:pPr>
-      <w:spacing w:before="100" w:beforeAutospacing="1" w:after="100" w:afterAutospacing="1" w:line="240" w:lineRule="auto"/>
-    </w:pPr>
-    <w:rPr>
-      <w:rFonts w:ascii="Times New Roman" w:eastAsia="Times New Roman" w:hAnsi="Times New Roman" w:cs="Times New Roman"/>
-      <w:sz w:val="24"/>
-      <w:szCs w:val="24"/>
-      <w:lang w:eastAsia="ru-RU"/>
-    </w:rPr>
-  </w:style>
-  <w:style w:type="character" w:customStyle="1" w:styleId="20">
-    <w:name w:val="Заголовок 2 Знак"/>
-    <w:basedOn w:val="a0"/>
-    <w:link w:val="2"/>
-    <w:uiPriority w:val="9"/>
-    <w:rsid w:val="00B375AF"/>
-    <w:rPr>
-      <w:rFonts w:asciiTheme="majorHAnsi" w:eastAsiaTheme="majorEastAsia" w:hAnsiTheme="majorHAnsi" w:cstheme="majorBidi"/>
-      <w:b/>
-      <w:bCs/>
-      <w:color w:val="4F81BD" w:themeColor="accent1"/>
-      <w:sz w:val="26"/>
-      <w:szCs w:val="26"/>
-    </w:rPr>
-  </w:style>
-  <w:style w:type="character" w:styleId="a6">
-    <w:name w:val="Hyperlink"/>
-    <w:basedOn w:val="a0"/>
-    <w:uiPriority w:val="99"/>
-    <w:semiHidden/>
-    <w:unhideWhenUsed/>
-    <w:rsid w:val="00B375AF"/>
-    <w:rPr>
-      <w:color w:val="0000FF"/>
-      <w:u w:val="single"/>
-    </w:rPr>
-  </w:style>
-  <w:style w:type="character" w:customStyle="1" w:styleId="apple-converted-space">
-    <w:name w:val="apple-converted-space"/>
-    <w:basedOn w:val="a0"/>
-    <w:rsid w:val="00B375AF"/>
-  </w:style>
-  <w:style w:type="character" w:customStyle="1" w:styleId="author">
-    <w:name w:val="author"/>
-    <w:basedOn w:val="a0"/>
-    <w:rsid w:val="00B375AF"/>
-  </w:style>
-  <w:style w:type="paragraph" w:styleId="a7">
-    <w:name w:val="Balloon Text"/>
-    <w:basedOn w:val="a"/>
-    <w:link w:val="a8"/>
-    <w:uiPriority w:val="99"/>
-    <w:semiHidden/>
-    <w:unhideWhenUsed/>
-    <w:rsid w:val="00CE73D6"/>
-    <w:pPr>
-      <w:spacing w:after="0" w:line="240" w:lineRule="auto"/>
-    </w:pPr>
-    <w:rPr>
-      <w:rFonts w:ascii="Tahoma" w:hAnsi="Tahoma" w:cs="Tahoma"/>
-      <w:sz w:val="16"/>
-      <w:szCs w:val="16"/>
-    </w:rPr>
-  </w:style>
-  <w:style w:type="character" w:customStyle="1" w:styleId="a8">
-    <w:name w:val="Текст выноски Знак"/>
-    <w:basedOn w:val="a0"/>
-    <w:link w:val="a7"/>
-    <w:uiPriority w:val="99"/>
-    <w:semiHidden/>
-    <w:rsid w:val="00CE73D6"/>
-    <w:rPr>
-      <w:rFonts w:ascii="Tahoma" w:hAnsi="Tahoma" w:cs="Tahoma"/>
-      <w:sz w:val="16"/>
-      <w:szCs w:val="16"/>
-    </w:rPr>
-  </w:style>
-  <w:style w:type="character" w:customStyle="1" w:styleId="30">
-    <w:name w:val="Заголовок 3 Знак"/>
-    <w:basedOn w:val="a0"/>
-    <w:link w:val="3"/>
-    <w:uiPriority w:val="9"/>
-    <w:rsid w:val="00CE73D6"/>
-    <w:rPr>
-      <w:rFonts w:asciiTheme="majorHAnsi" w:eastAsiaTheme="majorEastAsia" w:hAnsiTheme="majorHAnsi" w:cstheme="majorBidi"/>
-      <w:b/>
-      <w:bCs/>
-      <w:color w:val="4F81BD" w:themeColor="accent1"/>
-    </w:rPr>
   </w:style>
 </w:styles>
 </file>
@@ -4215,4 +4774,16 @@
   <a:objectDefaults/>
   <a:extraClrSchemeLst/>
 </a:theme>
+</file>
+
+<file path=customXml/item1.xml><?xml version="1.0" encoding="utf-8"?>
+<b:Sources xmlns:b="http://schemas.openxmlformats.org/officeDocument/2006/bibliography" xmlns="http://schemas.openxmlformats.org/officeDocument/2006/bibliography" SelectedStyle="\APASixthEditionOfficeOnline.xsl" StyleName="APA" Version="6"/>
+</file>
+
+<file path=customXml/itemProps1.xml><?xml version="1.0" encoding="utf-8"?>
+<ds:datastoreItem xmlns:ds="http://schemas.openxmlformats.org/officeDocument/2006/customXml" ds:itemID="{21AC2AEB-7411-4320-94D4-20FC72E00A36}">
+  <ds:schemaRefs>
+    <ds:schemaRef ds:uri="http://schemas.openxmlformats.org/officeDocument/2006/bibliography"/>
+  </ds:schemaRefs>
+</ds:datastoreItem>
 </file>
</xml_diff>